<commit_message>
Submitting the answered questions
</commit_message>
<xml_diff>
--- a/FINALPROJECT/FinaleVersionCrowd/WWW/WWW2015/Questions to answer about other papers.docx
+++ b/FINALPROJECT/FinaleVersionCrowd/WWW/WWW2015/Questions to answer about other papers.docx
@@ -1,6 +1,6 @@
 
 <file path=word/document.xml><?xml version="1.0" encoding="utf-8"?>
-<w:document xmlns:wpc="http://schemas.microsoft.com/office/word/2010/wordprocessingCanvas" xmlns:mc="http://schemas.openxmlformats.org/markup-compatibility/2006" xmlns:o="urn:schemas-microsoft-com:office:office" xmlns:r="http://schemas.openxmlformats.org/officeDocument/2006/relationships" xmlns:m="http://schemas.openxmlformats.org/officeDocument/2006/math" xmlns:v="urn:schemas-microsoft-com:vml" xmlns:wp14="http://schemas.microsoft.com/office/word/2010/wordprocessingDrawing" xmlns:wp="http://schemas.openxmlformats.org/drawingml/2006/wordprocessingDrawing" xmlns:w10="urn:schemas-microsoft-com:office:word" xmlns:w="http://schemas.openxmlformats.org/wordprocessingml/2006/main" xmlns:w14="http://schemas.microsoft.com/office/word/2010/wordml" xmlns:w15="http://schemas.microsoft.com/office/word/2012/wordml" xmlns:wpg="http://schemas.microsoft.com/office/word/2010/wordprocessingGroup" xmlns:wpi="http://schemas.microsoft.com/office/word/2010/wordprocessingInk" xmlns:wne="http://schemas.microsoft.com/office/word/2006/wordml" xmlns:wps="http://schemas.microsoft.com/office/word/2010/wordprocessingShape" mc:Ignorable="w14 w15 wp14">
+<w:document xmlns:wpc="http://schemas.microsoft.com/office/word/2010/wordprocessingCanvas" xmlns:mo="http://schemas.microsoft.com/office/mac/office/2008/main" xmlns:mc="http://schemas.openxmlformats.org/markup-compatibility/2006" xmlns:mv="urn:schemas-microsoft-com:mac:vml" xmlns:o="urn:schemas-microsoft-com:office:office" xmlns:r="http://schemas.openxmlformats.org/officeDocument/2006/relationships" xmlns:m="http://schemas.openxmlformats.org/officeDocument/2006/math" xmlns:v="urn:schemas-microsoft-com:vml" xmlns:wp14="http://schemas.microsoft.com/office/word/2010/wordprocessingDrawing" xmlns:wp="http://schemas.openxmlformats.org/drawingml/2006/wordprocessingDrawing" xmlns:w10="urn:schemas-microsoft-com:office:word" xmlns:w="http://schemas.openxmlformats.org/wordprocessingml/2006/main" xmlns:w14="http://schemas.microsoft.com/office/word/2010/wordml" xmlns:wpg="http://schemas.microsoft.com/office/word/2010/wordprocessingGroup" xmlns:wpi="http://schemas.microsoft.com/office/word/2010/wordprocessingInk" xmlns:wne="http://schemas.microsoft.com/office/word/2006/wordml" xmlns:wps="http://schemas.microsoft.com/office/word/2010/wordprocessingShape" mc:Ignorable="w14 wp14">
   <w:body>
     <w:p>
       <w:pPr>
@@ -154,13 +154,15 @@
         <w:jc w:val="both"/>
         <w:rPr>
           <w:rFonts w:ascii="Times New Roman" w:hAnsi="Times New Roman" w:cs="Times New Roman"/>
-          <w:sz w:val="24"/>
-          <w:szCs w:val="24"/>
-        </w:rPr>
-      </w:pPr>
-      <w:r>
-        <w:rPr>
-          <w:rFonts w:ascii="Times New Roman" w:hAnsi="Times New Roman" w:cs="Times New Roman"/>
+          <w:b/>
+          <w:sz w:val="24"/>
+          <w:szCs w:val="24"/>
+        </w:rPr>
+      </w:pPr>
+      <w:r>
+        <w:rPr>
+          <w:rFonts w:ascii="Times New Roman" w:hAnsi="Times New Roman" w:cs="Times New Roman"/>
+          <w:b/>
           <w:sz w:val="24"/>
           <w:szCs w:val="24"/>
         </w:rPr>
@@ -451,13 +453,15 @@
         <w:jc w:val="both"/>
         <w:rPr>
           <w:rFonts w:ascii="Times New Roman" w:hAnsi="Times New Roman" w:cs="Times New Roman"/>
-          <w:sz w:val="24"/>
-          <w:szCs w:val="24"/>
-        </w:rPr>
-      </w:pPr>
-      <w:r>
-        <w:rPr>
-          <w:rFonts w:ascii="Times New Roman" w:hAnsi="Times New Roman" w:cs="Times New Roman"/>
+          <w:b/>
+          <w:sz w:val="24"/>
+          <w:szCs w:val="24"/>
+        </w:rPr>
+      </w:pPr>
+      <w:r>
+        <w:rPr>
+          <w:rFonts w:ascii="Times New Roman" w:hAnsi="Times New Roman" w:cs="Times New Roman"/>
+          <w:b/>
           <w:sz w:val="24"/>
           <w:szCs w:val="24"/>
         </w:rPr>
@@ -467,6 +471,7 @@
       <w:r>
         <w:rPr>
           <w:rFonts w:ascii="Times New Roman" w:hAnsi="Times New Roman" w:cs="Times New Roman"/>
+          <w:b/>
           <w:sz w:val="24"/>
           <w:szCs w:val="24"/>
         </w:rPr>
@@ -476,26 +481,11 @@
       <w:r>
         <w:rPr>
           <w:rFonts w:ascii="Times New Roman" w:hAnsi="Times New Roman" w:cs="Times New Roman"/>
-          <w:sz w:val="24"/>
-          <w:szCs w:val="24"/>
-        </w:rPr>
-        <w:t>-ranking</w:t>
-      </w:r>
-      <w:r>
-        <w:rPr>
-          <w:rFonts w:ascii="Times New Roman" w:hAnsi="Times New Roman" w:cs="Times New Roman"/>
-          <w:sz w:val="24"/>
-          <w:szCs w:val="24"/>
-        </w:rPr>
-        <w:t xml:space="preserve"> - </w:t>
-      </w:r>
-      <w:r>
-        <w:rPr>
-          <w:rFonts w:ascii="Times New Roman" w:hAnsi="Times New Roman" w:cs="Times New Roman"/>
-          <w:sz w:val="24"/>
-          <w:szCs w:val="24"/>
-        </w:rPr>
-        <w:t>Collaborative Ranking with a Push at the Top</w:t>
+          <w:b/>
+          <w:sz w:val="24"/>
+          <w:szCs w:val="24"/>
+        </w:rPr>
+        <w:t>-ranking - Collaborative Ranking with a Push at the Top</w:t>
       </w:r>
     </w:p>
     <w:p>
@@ -598,39 +588,7 @@
           <w:sz w:val="24"/>
           <w:szCs w:val="24"/>
         </w:rPr>
-        <w:t xml:space="preserve"> (</w:t>
-      </w:r>
-      <w:r>
-        <w:rPr>
-          <w:rFonts w:ascii="Times New Roman" w:hAnsi="Times New Roman" w:cs="Times New Roman"/>
-          <w:sz w:val="24"/>
-          <w:szCs w:val="24"/>
-        </w:rPr>
-        <w:t>by pushing down non-relevant items</w:t>
-      </w:r>
-      <w:r>
-        <w:rPr>
-          <w:rFonts w:ascii="Times New Roman" w:hAnsi="Times New Roman" w:cs="Times New Roman"/>
-          <w:sz w:val="24"/>
-          <w:szCs w:val="24"/>
-        </w:rPr>
-        <w:t xml:space="preserve"> </w:t>
-      </w:r>
-      <w:r>
-        <w:rPr>
-          <w:rFonts w:ascii="Times New Roman" w:hAnsi="Times New Roman" w:cs="Times New Roman"/>
-          <w:sz w:val="24"/>
-          <w:szCs w:val="24"/>
-        </w:rPr>
-        <w:t>a</w:t>
-      </w:r>
-      <w:r>
-        <w:rPr>
-          <w:rFonts w:ascii="Times New Roman" w:hAnsi="Times New Roman" w:cs="Times New Roman"/>
-          <w:sz w:val="24"/>
-          <w:szCs w:val="24"/>
-        </w:rPr>
-        <w:t>nd/or pulling up relevant items)</w:t>
+        <w:t xml:space="preserve"> (by pushing down non-relevant items and/or pulling up relevant items)</w:t>
       </w:r>
       <w:r>
         <w:rPr>
@@ -646,23 +604,7 @@
           <w:sz w:val="24"/>
           <w:szCs w:val="24"/>
         </w:rPr>
-        <w:t xml:space="preserve"> (the </w:t>
-      </w:r>
-      <w:r>
-        <w:rPr>
-          <w:rFonts w:ascii="Times New Roman" w:hAnsi="Times New Roman" w:cs="Times New Roman"/>
-          <w:sz w:val="24"/>
-          <w:szCs w:val="24"/>
-        </w:rPr>
-        <w:t>use of a low rank represent</w:t>
-      </w:r>
-      <w:r>
-        <w:rPr>
-          <w:rFonts w:ascii="Times New Roman" w:hAnsi="Times New Roman" w:cs="Times New Roman"/>
-          <w:sz w:val="24"/>
-          <w:szCs w:val="24"/>
-        </w:rPr>
-        <w:t>ation for collaborative scoring)</w:t>
+        <w:t xml:space="preserve"> (the use of a low rank representation for collaborative scoring)</w:t>
       </w:r>
       <w:r>
         <w:rPr>
@@ -697,39 +639,7 @@
           <w:sz w:val="24"/>
           <w:szCs w:val="24"/>
         </w:rPr>
-        <w:t>They are considering</w:t>
-      </w:r>
-      <w:r>
-        <w:rPr>
-          <w:rFonts w:ascii="Times New Roman" w:hAnsi="Times New Roman" w:cs="Times New Roman"/>
-          <w:sz w:val="24"/>
-          <w:szCs w:val="24"/>
-        </w:rPr>
-        <w:t xml:space="preserve"> three</w:t>
-      </w:r>
-      <w:r>
-        <w:rPr>
-          <w:rFonts w:ascii="Times New Roman" w:hAnsi="Times New Roman" w:cs="Times New Roman"/>
-          <w:sz w:val="24"/>
-          <w:szCs w:val="24"/>
-        </w:rPr>
-        <w:t xml:space="preserve"> </w:t>
-      </w:r>
-      <w:r>
-        <w:rPr>
-          <w:rFonts w:ascii="Times New Roman" w:hAnsi="Times New Roman" w:cs="Times New Roman"/>
-          <w:sz w:val="24"/>
-          <w:szCs w:val="24"/>
-        </w:rPr>
-        <w:t>specific formulations, bas</w:t>
-      </w:r>
-      <w:r>
-        <w:rPr>
-          <w:rFonts w:ascii="Times New Roman" w:hAnsi="Times New Roman" w:cs="Times New Roman"/>
-          <w:sz w:val="24"/>
-          <w:szCs w:val="24"/>
-        </w:rPr>
-        <w:t>ed on collaborative p-norm push, that we don’t use it (three collaborative approaches). They are considering Loss function and square loss.</w:t>
+        <w:t>They are considering three specific formulations, based on collaborative p-norm push, that we don’t use it (three collaborative approaches). They are considering Loss function and square loss.</w:t>
       </w:r>
       <w:r>
         <w:rPr>
@@ -753,31 +663,7 @@
           <w:sz w:val="24"/>
           <w:szCs w:val="24"/>
         </w:rPr>
-        <w:t xml:space="preserve"> </w:t>
-      </w:r>
-      <w:r>
-        <w:rPr>
-          <w:rFonts w:ascii="Times New Roman" w:hAnsi="Times New Roman" w:cs="Times New Roman"/>
-          <w:sz w:val="24"/>
-          <w:szCs w:val="24"/>
-        </w:rPr>
-        <w:t>resulted</w:t>
-      </w:r>
-      <w:r>
-        <w:rPr>
-          <w:rFonts w:ascii="Times New Roman" w:hAnsi="Times New Roman" w:cs="Times New Roman"/>
-          <w:sz w:val="24"/>
-          <w:szCs w:val="24"/>
-        </w:rPr>
-        <w:t xml:space="preserve"> </w:t>
-      </w:r>
-      <w:r>
-        <w:rPr>
-          <w:rFonts w:ascii="Times New Roman" w:hAnsi="Times New Roman" w:cs="Times New Roman"/>
-          <w:sz w:val="24"/>
-          <w:szCs w:val="24"/>
-        </w:rPr>
-        <w:t>in numerical instability issues.</w:t>
+        <w:t xml:space="preserve"> resulted in numerical instability issues.</w:t>
       </w:r>
     </w:p>
     <w:p>
@@ -830,57 +716,19 @@
         <w:jc w:val="both"/>
         <w:rPr>
           <w:rFonts w:ascii="Times New Roman" w:hAnsi="Times New Roman" w:cs="Times New Roman"/>
-          <w:sz w:val="24"/>
-          <w:szCs w:val="24"/>
-        </w:rPr>
-      </w:pPr>
-      <w:r>
-        <w:rPr>
-          <w:rFonts w:ascii="Times New Roman" w:hAnsi="Times New Roman" w:cs="Times New Roman"/>
-          <w:sz w:val="24"/>
-          <w:szCs w:val="24"/>
-        </w:rPr>
-        <w:t xml:space="preserve">PAPER 3 - </w:t>
-      </w:r>
-      <w:r>
-        <w:rPr>
-          <w:rFonts w:ascii="Times New Roman" w:hAnsi="Times New Roman" w:cs="Times New Roman"/>
-          <w:sz w:val="24"/>
-          <w:szCs w:val="24"/>
-        </w:rPr>
-        <w:t>jzhouWWW15</w:t>
-      </w:r>
-      <w:r>
-        <w:rPr>
-          <w:rFonts w:ascii="Times New Roman" w:hAnsi="Times New Roman" w:cs="Times New Roman"/>
-          <w:sz w:val="24"/>
-          <w:szCs w:val="24"/>
-        </w:rPr>
-        <w:t xml:space="preserve"> - Who, What, When, and Where: Multi-Dimensional Collaborative </w:t>
-      </w:r>
-      <w:r>
-        <w:rPr>
-          <w:rFonts w:ascii="Times New Roman" w:hAnsi="Times New Roman" w:cs="Times New Roman"/>
-          <w:sz w:val="24"/>
-          <w:szCs w:val="24"/>
-        </w:rPr>
-        <w:t>R</w:t>
-      </w:r>
-      <w:r>
-        <w:rPr>
-          <w:rFonts w:ascii="Times New Roman" w:hAnsi="Times New Roman" w:cs="Times New Roman"/>
-          <w:sz w:val="24"/>
-          <w:szCs w:val="24"/>
-        </w:rPr>
-        <w:t xml:space="preserve">ecommendations Using </w:t>
-      </w:r>
-      <w:r>
-        <w:rPr>
-          <w:rFonts w:ascii="Times New Roman" w:hAnsi="Times New Roman" w:cs="Times New Roman"/>
-          <w:sz w:val="24"/>
-          <w:szCs w:val="24"/>
-        </w:rPr>
-        <w:t>Tensor Factorization on Sparse User-Generated Data</w:t>
+          <w:b/>
+          <w:sz w:val="24"/>
+          <w:szCs w:val="24"/>
+        </w:rPr>
+      </w:pPr>
+      <w:r>
+        <w:rPr>
+          <w:rFonts w:ascii="Times New Roman" w:hAnsi="Times New Roman" w:cs="Times New Roman"/>
+          <w:b/>
+          <w:sz w:val="24"/>
+          <w:szCs w:val="24"/>
+        </w:rPr>
+        <w:t>PAPER 3 - jzhouWWW15 - Who, What, When, and Where: Multi-Dimensional Collaborative Recommendations Using Tensor Factorization on Sparse User-Generated Data</w:t>
       </w:r>
     </w:p>
     <w:p>
@@ -922,6 +770,7 @@
           <w:sz w:val="24"/>
           <w:szCs w:val="24"/>
         </w:rPr>
+        <w:lastRenderedPageBreak/>
         <w:t>Users would</w:t>
       </w:r>
       <w:r>
@@ -930,39 +779,7 @@
           <w:sz w:val="24"/>
           <w:szCs w:val="24"/>
         </w:rPr>
-        <w:t xml:space="preserve"> benefit from</w:t>
-      </w:r>
-      <w:r>
-        <w:rPr>
-          <w:rFonts w:ascii="Times New Roman" w:hAnsi="Times New Roman" w:cs="Times New Roman"/>
-          <w:sz w:val="24"/>
-          <w:szCs w:val="24"/>
-        </w:rPr>
-        <w:t xml:space="preserve"> recommendations for activities </w:t>
-      </w:r>
-      <w:r>
-        <w:rPr>
-          <w:rFonts w:ascii="Times New Roman" w:hAnsi="Times New Roman" w:cs="Times New Roman"/>
-          <w:sz w:val="24"/>
-          <w:szCs w:val="24"/>
-        </w:rPr>
-        <w:t>in which to participate at those locations along with suitable</w:t>
-      </w:r>
-      <w:r>
-        <w:rPr>
-          <w:rFonts w:ascii="Times New Roman" w:hAnsi="Times New Roman" w:cs="Times New Roman"/>
-          <w:sz w:val="24"/>
-          <w:szCs w:val="24"/>
-        </w:rPr>
-        <w:t xml:space="preserve"> </w:t>
-      </w:r>
-      <w:r>
-        <w:rPr>
-          <w:rFonts w:ascii="Times New Roman" w:hAnsi="Times New Roman" w:cs="Times New Roman"/>
-          <w:sz w:val="24"/>
-          <w:szCs w:val="24"/>
-        </w:rPr>
-        <w:t>times and days.</w:t>
+        <w:t xml:space="preserve"> benefit from recommendations for activities in which to participate at those locations along with suitable times and days.</w:t>
       </w:r>
       <w:r>
         <w:rPr>
@@ -978,80 +795,7 @@
           <w:sz w:val="24"/>
           <w:szCs w:val="24"/>
         </w:rPr>
-        <w:t>present</w:t>
-      </w:r>
-      <w:r>
-        <w:rPr>
-          <w:rFonts w:ascii="Times New Roman" w:hAnsi="Times New Roman" w:cs="Times New Roman"/>
-          <w:sz w:val="24"/>
-          <w:szCs w:val="24"/>
-        </w:rPr>
-        <w:t>ed</w:t>
-      </w:r>
-      <w:r>
-        <w:rPr>
-          <w:rFonts w:ascii="Times New Roman" w:hAnsi="Times New Roman" w:cs="Times New Roman"/>
-          <w:sz w:val="24"/>
-          <w:szCs w:val="24"/>
-        </w:rPr>
-        <w:t xml:space="preserve"> a system and an approach </w:t>
-      </w:r>
-      <w:r>
-        <w:rPr>
-          <w:rFonts w:ascii="Times New Roman" w:hAnsi="Times New Roman" w:cs="Times New Roman"/>
-          <w:sz w:val="24"/>
-          <w:szCs w:val="24"/>
-        </w:rPr>
-        <w:t xml:space="preserve">for </w:t>
-      </w:r>
-      <w:r>
-        <w:rPr>
-          <w:rFonts w:ascii="Times New Roman" w:hAnsi="Times New Roman" w:cs="Times New Roman"/>
-          <w:sz w:val="24"/>
-          <w:szCs w:val="24"/>
-        </w:rPr>
-        <w:lastRenderedPageBreak/>
-        <w:t xml:space="preserve">performing multidimensional </w:t>
-      </w:r>
-      <w:r>
-        <w:rPr>
-          <w:rFonts w:ascii="Times New Roman" w:hAnsi="Times New Roman" w:cs="Times New Roman"/>
-          <w:sz w:val="24"/>
-          <w:szCs w:val="24"/>
-        </w:rPr>
-        <w:t>collaborative recom</w:t>
-      </w:r>
-      <w:r>
-        <w:rPr>
-          <w:rFonts w:ascii="Times New Roman" w:hAnsi="Times New Roman" w:cs="Times New Roman"/>
-          <w:sz w:val="24"/>
-          <w:szCs w:val="24"/>
-        </w:rPr>
-        <w:t xml:space="preserve">mendations for Who (User), What </w:t>
-      </w:r>
-      <w:r>
-        <w:rPr>
-          <w:rFonts w:ascii="Times New Roman" w:hAnsi="Times New Roman" w:cs="Times New Roman"/>
-          <w:sz w:val="24"/>
-          <w:szCs w:val="24"/>
-        </w:rPr>
-        <w:t>(Activity), When (Time) and Where (Location), using tensor factorization</w:t>
-      </w:r>
-      <w:r>
-        <w:rPr>
-          <w:rFonts w:ascii="Times New Roman" w:hAnsi="Times New Roman" w:cs="Times New Roman"/>
-          <w:sz w:val="24"/>
-          <w:szCs w:val="24"/>
-        </w:rPr>
-        <w:t xml:space="preserve"> </w:t>
-      </w:r>
-      <w:r>
-        <w:rPr>
-          <w:rFonts w:ascii="Times New Roman" w:hAnsi="Times New Roman" w:cs="Times New Roman"/>
-          <w:sz w:val="24"/>
-          <w:szCs w:val="24"/>
-        </w:rPr>
-        <w:t>on sparse user-generated data.</w:t>
+        <w:t>presented a system and an approach for performing multidimensional collaborative recommendations for Who (User), What (Activity), When (Time) and Where (Location), using tensor factorization on sparse user-generated data.</w:t>
       </w:r>
     </w:p>
     <w:p>
@@ -1072,8 +816,553 @@
           <w:szCs w:val="24"/>
         </w:rPr>
       </w:pPr>
+      <w:r>
+        <w:rPr>
+          <w:rFonts w:ascii="Times New Roman" w:hAnsi="Times New Roman" w:cs="Times New Roman"/>
+          <w:sz w:val="24"/>
+          <w:szCs w:val="24"/>
+        </w:rPr>
+        <w:t>Deficiency?</w:t>
+      </w:r>
+    </w:p>
+    <w:p>
+      <w:pPr>
+        <w:pStyle w:val="ListParagraph"/>
+        <w:numPr>
+          <w:ilvl w:val="0"/>
+          <w:numId w:val="15"/>
+        </w:numPr>
+        <w:autoSpaceDE w:val="0"/>
+        <w:autoSpaceDN w:val="0"/>
+        <w:adjustRightInd w:val="0"/>
+        <w:spacing w:after="0" w:line="240" w:lineRule="auto"/>
+        <w:jc w:val="both"/>
+        <w:rPr>
+          <w:rFonts w:ascii="Times New Roman" w:hAnsi="Times New Roman" w:cs="Times New Roman"/>
+          <w:sz w:val="24"/>
+          <w:szCs w:val="24"/>
+        </w:rPr>
+      </w:pPr>
       <w:bookmarkStart w:id="0" w:name="_GoBack"/>
       <w:bookmarkEnd w:id="0"/>
+    </w:p>
+    <w:p>
+      <w:pPr>
+        <w:pStyle w:val="ListParagraph"/>
+        <w:numPr>
+          <w:ilvl w:val="0"/>
+          <w:numId w:val="15"/>
+        </w:numPr>
+        <w:autoSpaceDE w:val="0"/>
+        <w:autoSpaceDN w:val="0"/>
+        <w:adjustRightInd w:val="0"/>
+        <w:spacing w:after="0" w:line="240" w:lineRule="auto"/>
+        <w:jc w:val="both"/>
+        <w:rPr>
+          <w:rFonts w:ascii="Times New Roman" w:hAnsi="Times New Roman" w:cs="Times New Roman"/>
+          <w:sz w:val="24"/>
+          <w:szCs w:val="24"/>
+        </w:rPr>
+      </w:pPr>
+      <w:r>
+        <w:rPr>
+          <w:rFonts w:ascii="Times New Roman" w:hAnsi="Times New Roman" w:cs="Times New Roman"/>
+          <w:sz w:val="24"/>
+          <w:szCs w:val="24"/>
+        </w:rPr>
+        <w:t xml:space="preserve">They are using tensors, which are higher-order matrices, because they are considering </w:t>
+      </w:r>
+      <w:r>
+        <w:rPr>
+          <w:rFonts w:ascii="Times New Roman" w:hAnsi="Times New Roman" w:cs="Times New Roman"/>
+          <w:sz w:val="24"/>
+          <w:szCs w:val="24"/>
+        </w:rPr>
+        <w:t>multi-dimensional recommendation.</w:t>
+      </w:r>
+    </w:p>
+    <w:p>
+      <w:pPr>
+        <w:pStyle w:val="ListParagraph"/>
+        <w:numPr>
+          <w:ilvl w:val="0"/>
+          <w:numId w:val="15"/>
+        </w:numPr>
+        <w:autoSpaceDE w:val="0"/>
+        <w:autoSpaceDN w:val="0"/>
+        <w:adjustRightInd w:val="0"/>
+        <w:spacing w:after="0" w:line="240" w:lineRule="auto"/>
+        <w:jc w:val="both"/>
+        <w:rPr>
+          <w:rFonts w:ascii="Times New Roman" w:hAnsi="Times New Roman" w:cs="Times New Roman"/>
+          <w:sz w:val="24"/>
+          <w:szCs w:val="24"/>
+        </w:rPr>
+      </w:pPr>
+      <w:r>
+        <w:rPr>
+          <w:rFonts w:ascii="Times New Roman" w:hAnsi="Times New Roman" w:cs="Times New Roman"/>
+          <w:sz w:val="24"/>
+          <w:szCs w:val="24"/>
+        </w:rPr>
+        <w:t>In our software, we are able to use more than one feature to qualify a job, so maybe instead of using multi-dimensional matrices, they could have used these the dimensions as features in the matrix X.</w:t>
+      </w:r>
+      <w:r>
+        <w:rPr>
+          <w:rFonts w:ascii="Times New Roman" w:hAnsi="Times New Roman" w:cs="Times New Roman"/>
+          <w:sz w:val="24"/>
+          <w:szCs w:val="24"/>
+        </w:rPr>
+        <w:t xml:space="preserve"> (I am not sure if they should have used our approach or not, because I can’t be sure if it would be better, but it surely would be easier).</w:t>
+      </w:r>
+    </w:p>
+    <w:p>
+      <w:pPr>
+        <w:autoSpaceDE w:val="0"/>
+        <w:autoSpaceDN w:val="0"/>
+        <w:adjustRightInd w:val="0"/>
+        <w:spacing w:after="0" w:line="240" w:lineRule="auto"/>
+        <w:jc w:val="both"/>
+        <w:rPr>
+          <w:rFonts w:ascii="Times New Roman" w:hAnsi="Times New Roman" w:cs="Times New Roman"/>
+          <w:sz w:val="24"/>
+          <w:szCs w:val="24"/>
+        </w:rPr>
+      </w:pPr>
+    </w:p>
+    <w:p>
+      <w:pPr>
+        <w:jc w:val="both"/>
+        <w:rPr>
+          <w:rFonts w:ascii="Times New Roman" w:hAnsi="Times New Roman" w:cs="Times New Roman"/>
+          <w:b/>
+          <w:sz w:val="24"/>
+          <w:szCs w:val="24"/>
+        </w:rPr>
+      </w:pPr>
+      <w:r>
+        <w:rPr>
+          <w:rFonts w:ascii="Times New Roman" w:hAnsi="Times New Roman" w:cs="Times New Roman"/>
+          <w:b/>
+          <w:sz w:val="24"/>
+          <w:szCs w:val="24"/>
+        </w:rPr>
+        <w:t xml:space="preserve">PAPER 4 </w:t>
+      </w:r>
+      <w:r>
+        <w:rPr>
+          <w:rFonts w:ascii="Times New Roman" w:hAnsi="Times New Roman" w:cs="Times New Roman"/>
+          <w:b/>
+          <w:sz w:val="24"/>
+          <w:szCs w:val="24"/>
+        </w:rPr>
+        <w:t>-</w:t>
+      </w:r>
+      <w:r>
+        <w:rPr>
+          <w:rFonts w:ascii="Times New Roman" w:hAnsi="Times New Roman" w:cs="Times New Roman"/>
+          <w:b/>
+          <w:sz w:val="24"/>
+          <w:szCs w:val="24"/>
+        </w:rPr>
+        <w:t xml:space="preserve"> </w:t>
+      </w:r>
+      <w:r>
+        <w:rPr>
+          <w:rFonts w:ascii="Times New Roman" w:hAnsi="Times New Roman" w:cs="Times New Roman"/>
+          <w:b/>
+          <w:sz w:val="24"/>
+          <w:szCs w:val="24"/>
+        </w:rPr>
+        <w:t>p238-difallah</w:t>
+      </w:r>
+      <w:r>
+        <w:rPr>
+          <w:rFonts w:ascii="Times New Roman" w:hAnsi="Times New Roman" w:cs="Times New Roman"/>
+          <w:b/>
+          <w:sz w:val="24"/>
+          <w:szCs w:val="24"/>
+        </w:rPr>
+        <w:t xml:space="preserve"> - The Dynamics of Micro-Task Crowdsourcing </w:t>
+      </w:r>
+    </w:p>
+    <w:p>
+      <w:pPr>
+        <w:pStyle w:val="ListParagraph"/>
+        <w:widowControl w:val="0"/>
+        <w:numPr>
+          <w:ilvl w:val="0"/>
+          <w:numId w:val="19"/>
+        </w:numPr>
+        <w:autoSpaceDE w:val="0"/>
+        <w:autoSpaceDN w:val="0"/>
+        <w:adjustRightInd w:val="0"/>
+        <w:spacing w:after="240" w:line="240" w:lineRule="auto"/>
+        <w:jc w:val="both"/>
+        <w:rPr>
+          <w:rFonts w:ascii="Times New Roman" w:hAnsi="Times New Roman" w:cs="Times New Roman"/>
+          <w:sz w:val="24"/>
+          <w:szCs w:val="24"/>
+        </w:rPr>
+      </w:pPr>
+      <w:r>
+        <w:rPr>
+          <w:rFonts w:ascii="Times New Roman" w:hAnsi="Times New Roman" w:cs="Times New Roman"/>
+          <w:sz w:val="24"/>
+          <w:szCs w:val="24"/>
+        </w:rPr>
+        <w:t xml:space="preserve">They analyzed the evolution of a very popular micro-task crowdsourcing platform (i.e., Amazon </w:t>
+      </w:r>
+      <w:proofErr w:type="spellStart"/>
+      <w:r>
+        <w:rPr>
+          <w:rFonts w:ascii="Times New Roman" w:hAnsi="Times New Roman" w:cs="Times New Roman"/>
+          <w:sz w:val="24"/>
+          <w:szCs w:val="24"/>
+        </w:rPr>
+        <w:t>MTurk</w:t>
+      </w:r>
+      <w:proofErr w:type="spellEnd"/>
+      <w:r>
+        <w:rPr>
+          <w:rFonts w:ascii="Times New Roman" w:hAnsi="Times New Roman" w:cs="Times New Roman"/>
+          <w:position w:val="10"/>
+          <w:sz w:val="24"/>
+          <w:szCs w:val="24"/>
+        </w:rPr>
+        <w:t xml:space="preserve">1 </w:t>
+      </w:r>
+      <w:r>
+        <w:rPr>
+          <w:rFonts w:ascii="Times New Roman" w:hAnsi="Times New Roman" w:cs="Times New Roman"/>
+          <w:sz w:val="24"/>
+          <w:szCs w:val="24"/>
+        </w:rPr>
+        <w:t xml:space="preserve">) over a five-year time span and report key findings about how the market behaves with regards to demand and supply. </w:t>
+      </w:r>
+    </w:p>
+    <w:p>
+      <w:pPr>
+        <w:pStyle w:val="ListParagraph"/>
+        <w:widowControl w:val="0"/>
+        <w:numPr>
+          <w:ilvl w:val="0"/>
+          <w:numId w:val="19"/>
+        </w:numPr>
+        <w:autoSpaceDE w:val="0"/>
+        <w:autoSpaceDN w:val="0"/>
+        <w:adjustRightInd w:val="0"/>
+        <w:spacing w:after="240" w:line="240" w:lineRule="auto"/>
+        <w:jc w:val="both"/>
+        <w:rPr>
+          <w:rFonts w:ascii="Times New Roman" w:hAnsi="Times New Roman" w:cs="Times New Roman"/>
+          <w:sz w:val="24"/>
+          <w:szCs w:val="24"/>
+        </w:rPr>
+      </w:pPr>
+      <w:r>
+        <w:rPr>
+          <w:rFonts w:ascii="Times New Roman" w:hAnsi="Times New Roman" w:cs="Times New Roman"/>
+          <w:sz w:val="24"/>
+          <w:szCs w:val="24"/>
+        </w:rPr>
+        <w:t>Deficiency?</w:t>
+      </w:r>
+    </w:p>
+    <w:p>
+      <w:pPr>
+        <w:pStyle w:val="ListParagraph"/>
+        <w:widowControl w:val="0"/>
+        <w:numPr>
+          <w:ilvl w:val="0"/>
+          <w:numId w:val="19"/>
+        </w:numPr>
+        <w:autoSpaceDE w:val="0"/>
+        <w:autoSpaceDN w:val="0"/>
+        <w:adjustRightInd w:val="0"/>
+        <w:spacing w:after="240" w:line="240" w:lineRule="auto"/>
+        <w:jc w:val="both"/>
+        <w:rPr>
+          <w:rFonts w:ascii="Times New Roman" w:hAnsi="Times New Roman" w:cs="Times New Roman"/>
+          <w:sz w:val="24"/>
+          <w:szCs w:val="24"/>
+        </w:rPr>
+      </w:pPr>
+      <w:r>
+        <w:rPr>
+          <w:rFonts w:ascii="Times New Roman" w:hAnsi="Times New Roman" w:cs="Times New Roman"/>
+          <w:sz w:val="24"/>
+          <w:szCs w:val="24"/>
+        </w:rPr>
+        <w:t>A difference would be that they are analyzing a crowdsourcing platform, but u</w:t>
+      </w:r>
+      <w:r>
+        <w:rPr>
+          <w:rFonts w:ascii="Times New Roman" w:hAnsi="Times New Roman" w:cs="Times New Roman"/>
+          <w:sz w:val="24"/>
+          <w:szCs w:val="24"/>
+        </w:rPr>
+        <w:t>s, we are pushing jobs to users</w:t>
+      </w:r>
+    </w:p>
+    <w:p>
+      <w:pPr>
+        <w:pStyle w:val="ListParagraph"/>
+        <w:widowControl w:val="0"/>
+        <w:numPr>
+          <w:ilvl w:val="0"/>
+          <w:numId w:val="19"/>
+        </w:numPr>
+        <w:autoSpaceDE w:val="0"/>
+        <w:autoSpaceDN w:val="0"/>
+        <w:adjustRightInd w:val="0"/>
+        <w:spacing w:after="240" w:line="240" w:lineRule="auto"/>
+        <w:jc w:val="both"/>
+        <w:rPr>
+          <w:rFonts w:ascii="Times New Roman" w:hAnsi="Times New Roman" w:cs="Times New Roman"/>
+          <w:sz w:val="24"/>
+          <w:szCs w:val="24"/>
+        </w:rPr>
+      </w:pPr>
+      <w:r>
+        <w:rPr>
+          <w:rFonts w:ascii="Times New Roman" w:hAnsi="Times New Roman" w:cs="Times New Roman"/>
+          <w:sz w:val="24"/>
+          <w:szCs w:val="24"/>
+        </w:rPr>
+        <w:t>Similarity?</w:t>
+      </w:r>
+    </w:p>
+    <w:p>
+      <w:pPr>
+        <w:pStyle w:val="ListParagraph"/>
+        <w:widowControl w:val="0"/>
+        <w:numPr>
+          <w:ilvl w:val="0"/>
+          <w:numId w:val="19"/>
+        </w:numPr>
+        <w:autoSpaceDE w:val="0"/>
+        <w:autoSpaceDN w:val="0"/>
+        <w:adjustRightInd w:val="0"/>
+        <w:spacing w:after="240" w:line="240" w:lineRule="auto"/>
+        <w:jc w:val="both"/>
+        <w:rPr>
+          <w:rFonts w:ascii="Times New Roman" w:hAnsi="Times New Roman" w:cs="Times New Roman"/>
+          <w:sz w:val="24"/>
+          <w:szCs w:val="24"/>
+        </w:rPr>
+      </w:pPr>
+      <w:r>
+        <w:rPr>
+          <w:rFonts w:ascii="Times New Roman" w:hAnsi="Times New Roman" w:cs="Times New Roman"/>
+          <w:sz w:val="24"/>
+          <w:szCs w:val="24"/>
+        </w:rPr>
+        <w:t>?</w:t>
+      </w:r>
+    </w:p>
+    <w:p>
+      <w:pPr>
+        <w:jc w:val="both"/>
+        <w:rPr>
+          <w:rFonts w:ascii="Times New Roman" w:hAnsi="Times New Roman" w:cs="Times New Roman"/>
+          <w:b/>
+          <w:sz w:val="24"/>
+          <w:szCs w:val="24"/>
+        </w:rPr>
+      </w:pPr>
+      <w:r>
+        <w:rPr>
+          <w:rFonts w:ascii="Times New Roman" w:hAnsi="Times New Roman" w:cs="Times New Roman"/>
+          <w:b/>
+          <w:sz w:val="24"/>
+          <w:szCs w:val="24"/>
+        </w:rPr>
+        <w:t xml:space="preserve">PAPER 5 - p1373 - </w:t>
+      </w:r>
+      <w:r>
+        <w:rPr>
+          <w:rFonts w:ascii="Times New Roman" w:hAnsi="Times New Roman" w:cs="Times New Roman"/>
+          <w:b/>
+          <w:sz w:val="24"/>
+          <w:szCs w:val="24"/>
+        </w:rPr>
+        <w:t xml:space="preserve">Daily-Aware Personalized Recommendation based on Feature-Level Time Series Analysis </w:t>
+      </w:r>
+    </w:p>
+    <w:p>
+      <w:pPr>
+        <w:pStyle w:val="ListParagraph"/>
+        <w:widowControl w:val="0"/>
+        <w:numPr>
+          <w:ilvl w:val="0"/>
+          <w:numId w:val="20"/>
+        </w:numPr>
+        <w:autoSpaceDE w:val="0"/>
+        <w:autoSpaceDN w:val="0"/>
+        <w:adjustRightInd w:val="0"/>
+        <w:spacing w:after="240" w:line="240" w:lineRule="auto"/>
+        <w:jc w:val="both"/>
+        <w:rPr>
+          <w:rFonts w:ascii="Times New Roman" w:hAnsi="Times New Roman" w:cs="Times New Roman"/>
+          <w:sz w:val="24"/>
+          <w:szCs w:val="24"/>
+        </w:rPr>
+      </w:pPr>
+      <w:r>
+        <w:rPr>
+          <w:rFonts w:ascii="Times New Roman" w:hAnsi="Times New Roman" w:cs="Times New Roman"/>
+          <w:sz w:val="24"/>
+          <w:szCs w:val="24"/>
+        </w:rPr>
+        <w:t>They p</w:t>
+      </w:r>
+      <w:r>
+        <w:rPr>
+          <w:rFonts w:ascii="Times New Roman" w:hAnsi="Times New Roman" w:cs="Times New Roman"/>
+          <w:sz w:val="24"/>
+          <w:szCs w:val="24"/>
+        </w:rPr>
+        <w:t>ropose</w:t>
+      </w:r>
+      <w:r>
+        <w:rPr>
+          <w:rFonts w:ascii="Times New Roman" w:hAnsi="Times New Roman" w:cs="Times New Roman"/>
+          <w:sz w:val="24"/>
+          <w:szCs w:val="24"/>
+        </w:rPr>
+        <w:t>d</w:t>
+      </w:r>
+      <w:r>
+        <w:rPr>
+          <w:rFonts w:ascii="Times New Roman" w:hAnsi="Times New Roman" w:cs="Times New Roman"/>
+          <w:sz w:val="24"/>
+          <w:szCs w:val="24"/>
+        </w:rPr>
+        <w:t xml:space="preserve"> to leverage direct time series analysis for dynamic daily-aware recommendation. </w:t>
+      </w:r>
+    </w:p>
+    <w:p>
+      <w:pPr>
+        <w:pStyle w:val="ListParagraph"/>
+        <w:numPr>
+          <w:ilvl w:val="0"/>
+          <w:numId w:val="20"/>
+        </w:numPr>
+        <w:jc w:val="both"/>
+        <w:rPr>
+          <w:rFonts w:ascii="Times New Roman" w:hAnsi="Times New Roman" w:cs="Times New Roman"/>
+          <w:b/>
+          <w:sz w:val="24"/>
+          <w:szCs w:val="24"/>
+        </w:rPr>
+      </w:pPr>
+      <w:r>
+        <w:rPr>
+          <w:rFonts w:ascii="Times New Roman" w:hAnsi="Times New Roman" w:cs="Times New Roman"/>
+          <w:sz w:val="24"/>
+          <w:szCs w:val="24"/>
+        </w:rPr>
+        <w:t>Deficiency?</w:t>
+      </w:r>
+    </w:p>
+    <w:p>
+      <w:pPr>
+        <w:pStyle w:val="ListParagraph"/>
+        <w:numPr>
+          <w:ilvl w:val="0"/>
+          <w:numId w:val="20"/>
+        </w:numPr>
+        <w:jc w:val="both"/>
+        <w:rPr>
+          <w:rFonts w:ascii="Times New Roman" w:hAnsi="Times New Roman" w:cs="Times New Roman"/>
+          <w:b/>
+          <w:sz w:val="24"/>
+          <w:szCs w:val="24"/>
+        </w:rPr>
+      </w:pPr>
+      <w:r>
+        <w:rPr>
+          <w:rFonts w:ascii="Times New Roman" w:hAnsi="Times New Roman" w:cs="Times New Roman"/>
+          <w:sz w:val="24"/>
+          <w:szCs w:val="24"/>
+        </w:rPr>
+        <w:t>They are not recommending jobs to people, they are analyzing the recommendations, and they aren’t either using crowdsourcing.</w:t>
+      </w:r>
+    </w:p>
+    <w:p>
+      <w:pPr>
+        <w:pStyle w:val="ListParagraph"/>
+        <w:numPr>
+          <w:ilvl w:val="0"/>
+          <w:numId w:val="20"/>
+        </w:numPr>
+        <w:rPr>
+          <w:rFonts w:ascii="Times New Roman" w:hAnsi="Times New Roman" w:cs="Times New Roman"/>
+          <w:b/>
+          <w:sz w:val="24"/>
+          <w:szCs w:val="24"/>
+        </w:rPr>
+      </w:pPr>
+      <w:r>
+        <w:rPr>
+          <w:rFonts w:ascii="Times New Roman" w:hAnsi="Times New Roman" w:cs="Times New Roman"/>
+          <w:sz w:val="24"/>
+          <w:szCs w:val="24"/>
+        </w:rPr>
+        <w:t>?</w:t>
+      </w:r>
+    </w:p>
+    <w:p>
+      <w:pPr>
+        <w:pStyle w:val="ListParagraph"/>
+        <w:numPr>
+          <w:ilvl w:val="0"/>
+          <w:numId w:val="20"/>
+        </w:numPr>
+        <w:rPr>
+          <w:rFonts w:ascii="Times New Roman" w:hAnsi="Times New Roman" w:cs="Times New Roman"/>
+          <w:b/>
+          <w:sz w:val="24"/>
+          <w:szCs w:val="24"/>
+        </w:rPr>
+      </w:pPr>
+      <w:r>
+        <w:rPr>
+          <w:rFonts w:ascii="Times New Roman" w:hAnsi="Times New Roman" w:cs="Times New Roman"/>
+          <w:sz w:val="24"/>
+          <w:szCs w:val="24"/>
+        </w:rPr>
+        <w:t>?</w:t>
+      </w:r>
+    </w:p>
+    <w:p>
+      <w:pPr>
+        <w:widowControl w:val="0"/>
+        <w:autoSpaceDE w:val="0"/>
+        <w:autoSpaceDN w:val="0"/>
+        <w:adjustRightInd w:val="0"/>
+        <w:spacing w:after="240" w:line="240" w:lineRule="auto"/>
+        <w:rPr>
+          <w:rFonts w:ascii="Times New Roman" w:hAnsi="Times New Roman" w:cs="Times New Roman"/>
+          <w:sz w:val="24"/>
+          <w:szCs w:val="24"/>
+        </w:rPr>
+      </w:pPr>
+    </w:p>
+    <w:p>
+      <w:pPr>
+        <w:widowControl w:val="0"/>
+        <w:autoSpaceDE w:val="0"/>
+        <w:autoSpaceDN w:val="0"/>
+        <w:adjustRightInd w:val="0"/>
+        <w:spacing w:after="240" w:line="240" w:lineRule="auto"/>
+        <w:rPr>
+          <w:rFonts w:ascii="Times" w:hAnsi="Times" w:cs="Times"/>
+          <w:sz w:val="24"/>
+          <w:szCs w:val="24"/>
+        </w:rPr>
+      </w:pPr>
     </w:p>
     <w:sectPr>
       <w:pgSz w:w="12240" w:h="15840"/>
@@ -1086,8 +1375,8 @@
 </file>
 
 <file path=word/numbering.xml><?xml version="1.0" encoding="utf-8"?>
-<w:numbering xmlns:wpc="http://schemas.microsoft.com/office/word/2010/wordprocessingCanvas" xmlns:mc="http://schemas.openxmlformats.org/markup-compatibility/2006" xmlns:o="urn:schemas-microsoft-com:office:office" xmlns:r="http://schemas.openxmlformats.org/officeDocument/2006/relationships" xmlns:m="http://schemas.openxmlformats.org/officeDocument/2006/math" xmlns:v="urn:schemas-microsoft-com:vml" xmlns:wp14="http://schemas.microsoft.com/office/word/2010/wordprocessingDrawing" xmlns:wp="http://schemas.openxmlformats.org/drawingml/2006/wordprocessingDrawing" xmlns:w10="urn:schemas-microsoft-com:office:word" xmlns:w="http://schemas.openxmlformats.org/wordprocessingml/2006/main" xmlns:w14="http://schemas.microsoft.com/office/word/2010/wordml" xmlns:w15="http://schemas.microsoft.com/office/word/2012/wordml" xmlns:wpg="http://schemas.microsoft.com/office/word/2010/wordprocessingGroup" xmlns:wpi="http://schemas.microsoft.com/office/word/2010/wordprocessingInk" xmlns:wne="http://schemas.microsoft.com/office/word/2006/wordml" xmlns:wps="http://schemas.microsoft.com/office/word/2010/wordprocessingShape" mc:Ignorable="w14 w15 wp14">
-  <w:abstractNum w:abstractNumId="0" w15:restartNumberingAfterBreak="0">
+<w:numbering xmlns:wpc="http://schemas.microsoft.com/office/word/2010/wordprocessingCanvas" xmlns:mo="http://schemas.microsoft.com/office/mac/office/2008/main" xmlns:mc="http://schemas.openxmlformats.org/markup-compatibility/2006" xmlns:mv="urn:schemas-microsoft-com:mac:vml" xmlns:o="urn:schemas-microsoft-com:office:office" xmlns:r="http://schemas.openxmlformats.org/officeDocument/2006/relationships" xmlns:m="http://schemas.openxmlformats.org/officeDocument/2006/math" xmlns:v="urn:schemas-microsoft-com:vml" xmlns:wp14="http://schemas.microsoft.com/office/word/2010/wordprocessingDrawing" xmlns:wp="http://schemas.openxmlformats.org/drawingml/2006/wordprocessingDrawing" xmlns:w10="urn:schemas-microsoft-com:office:word" xmlns:w="http://schemas.openxmlformats.org/wordprocessingml/2006/main" xmlns:w14="http://schemas.microsoft.com/office/word/2010/wordml" xmlns:wpg="http://schemas.microsoft.com/office/word/2010/wordprocessingGroup" xmlns:wpi="http://schemas.microsoft.com/office/word/2010/wordprocessingInk" xmlns:wne="http://schemas.microsoft.com/office/word/2006/wordml" xmlns:wps="http://schemas.microsoft.com/office/word/2010/wordprocessingShape" mc:Ignorable="w14 wp14">
+  <w:abstractNum w:abstractNumId="0">
     <w:nsid w:val="03BE314F"/>
     <w:multiLevelType w:val="hybridMultilevel"/>
     <w:tmpl w:val="DA22040E"/>
@@ -1173,7 +1462,7 @@
       </w:pPr>
     </w:lvl>
   </w:abstractNum>
-  <w:abstractNum w:abstractNumId="1" w15:restartNumberingAfterBreak="0">
+  <w:abstractNum w:abstractNumId="1">
     <w:nsid w:val="04850E7D"/>
     <w:multiLevelType w:val="hybridMultilevel"/>
     <w:tmpl w:val="D5E8B190"/>
@@ -1259,7 +1548,7 @@
       </w:pPr>
     </w:lvl>
   </w:abstractNum>
-  <w:abstractNum w:abstractNumId="2" w15:restartNumberingAfterBreak="0">
+  <w:abstractNum w:abstractNumId="2">
     <w:nsid w:val="0EE3552B"/>
     <w:multiLevelType w:val="hybridMultilevel"/>
     <w:tmpl w:val="2716E9FE"/>
@@ -1345,7 +1634,7 @@
       </w:pPr>
     </w:lvl>
   </w:abstractNum>
-  <w:abstractNum w:abstractNumId="3" w15:restartNumberingAfterBreak="0">
+  <w:abstractNum w:abstractNumId="3">
     <w:nsid w:val="1C9A00F6"/>
     <w:multiLevelType w:val="hybridMultilevel"/>
     <w:tmpl w:val="27CE60C2"/>
@@ -1431,7 +1720,93 @@
       </w:pPr>
     </w:lvl>
   </w:abstractNum>
-  <w:abstractNum w:abstractNumId="4" w15:restartNumberingAfterBreak="0">
+  <w:abstractNum w:abstractNumId="4">
+    <w:nsid w:val="20FD3CC2"/>
+    <w:multiLevelType w:val="hybridMultilevel"/>
+    <w:tmpl w:val="5EDA3172"/>
+    <w:lvl w:ilvl="0" w:tplc="0409000F">
+      <w:start w:val="1"/>
+      <w:numFmt w:val="decimal"/>
+      <w:lvlText w:val="%1."/>
+      <w:lvlJc w:val="left"/>
+      <w:pPr>
+        <w:ind w:left="720" w:hanging="360"/>
+      </w:pPr>
+    </w:lvl>
+    <w:lvl w:ilvl="1" w:tplc="04090019" w:tentative="1">
+      <w:start w:val="1"/>
+      <w:numFmt w:val="lowerLetter"/>
+      <w:lvlText w:val="%2."/>
+      <w:lvlJc w:val="left"/>
+      <w:pPr>
+        <w:ind w:left="1440" w:hanging="360"/>
+      </w:pPr>
+    </w:lvl>
+    <w:lvl w:ilvl="2" w:tplc="0409001B" w:tentative="1">
+      <w:start w:val="1"/>
+      <w:numFmt w:val="lowerRoman"/>
+      <w:lvlText w:val="%3."/>
+      <w:lvlJc w:val="right"/>
+      <w:pPr>
+        <w:ind w:left="2160" w:hanging="180"/>
+      </w:pPr>
+    </w:lvl>
+    <w:lvl w:ilvl="3" w:tplc="0409000F" w:tentative="1">
+      <w:start w:val="1"/>
+      <w:numFmt w:val="decimal"/>
+      <w:lvlText w:val="%4."/>
+      <w:lvlJc w:val="left"/>
+      <w:pPr>
+        <w:ind w:left="2880" w:hanging="360"/>
+      </w:pPr>
+    </w:lvl>
+    <w:lvl w:ilvl="4" w:tplc="04090019" w:tentative="1">
+      <w:start w:val="1"/>
+      <w:numFmt w:val="lowerLetter"/>
+      <w:lvlText w:val="%5."/>
+      <w:lvlJc w:val="left"/>
+      <w:pPr>
+        <w:ind w:left="3600" w:hanging="360"/>
+      </w:pPr>
+    </w:lvl>
+    <w:lvl w:ilvl="5" w:tplc="0409001B" w:tentative="1">
+      <w:start w:val="1"/>
+      <w:numFmt w:val="lowerRoman"/>
+      <w:lvlText w:val="%6."/>
+      <w:lvlJc w:val="right"/>
+      <w:pPr>
+        <w:ind w:left="4320" w:hanging="180"/>
+      </w:pPr>
+    </w:lvl>
+    <w:lvl w:ilvl="6" w:tplc="0409000F" w:tentative="1">
+      <w:start w:val="1"/>
+      <w:numFmt w:val="decimal"/>
+      <w:lvlText w:val="%7."/>
+      <w:lvlJc w:val="left"/>
+      <w:pPr>
+        <w:ind w:left="5040" w:hanging="360"/>
+      </w:pPr>
+    </w:lvl>
+    <w:lvl w:ilvl="7" w:tplc="04090019" w:tentative="1">
+      <w:start w:val="1"/>
+      <w:numFmt w:val="lowerLetter"/>
+      <w:lvlText w:val="%8."/>
+      <w:lvlJc w:val="left"/>
+      <w:pPr>
+        <w:ind w:left="5760" w:hanging="360"/>
+      </w:pPr>
+    </w:lvl>
+    <w:lvl w:ilvl="8" w:tplc="0409001B" w:tentative="1">
+      <w:start w:val="1"/>
+      <w:numFmt w:val="lowerRoman"/>
+      <w:lvlText w:val="%9."/>
+      <w:lvlJc w:val="right"/>
+      <w:pPr>
+        <w:ind w:left="6480" w:hanging="180"/>
+      </w:pPr>
+    </w:lvl>
+  </w:abstractNum>
+  <w:abstractNum w:abstractNumId="5">
     <w:nsid w:val="31012D43"/>
     <w:multiLevelType w:val="hybridMultilevel"/>
     <w:tmpl w:val="B292039E"/>
@@ -1517,7 +1892,7 @@
       </w:pPr>
     </w:lvl>
   </w:abstractNum>
-  <w:abstractNum w:abstractNumId="5" w15:restartNumberingAfterBreak="0">
+  <w:abstractNum w:abstractNumId="6">
     <w:nsid w:val="312630C5"/>
     <w:multiLevelType w:val="hybridMultilevel"/>
     <w:tmpl w:val="D5E8B190"/>
@@ -1603,7 +1978,7 @@
       </w:pPr>
     </w:lvl>
   </w:abstractNum>
-  <w:abstractNum w:abstractNumId="6" w15:restartNumberingAfterBreak="0">
+  <w:abstractNum w:abstractNumId="7">
     <w:nsid w:val="350B2DF7"/>
     <w:multiLevelType w:val="hybridMultilevel"/>
     <w:tmpl w:val="45F2DBE2"/>
@@ -1689,7 +2064,7 @@
       </w:pPr>
     </w:lvl>
   </w:abstractNum>
-  <w:abstractNum w:abstractNumId="7" w15:restartNumberingAfterBreak="0">
+  <w:abstractNum w:abstractNumId="8">
     <w:nsid w:val="3F79532F"/>
     <w:multiLevelType w:val="hybridMultilevel"/>
     <w:tmpl w:val="D5E8B190"/>
@@ -1775,7 +2150,93 @@
       </w:pPr>
     </w:lvl>
   </w:abstractNum>
-  <w:abstractNum w:abstractNumId="8" w15:restartNumberingAfterBreak="0">
+  <w:abstractNum w:abstractNumId="9">
+    <w:nsid w:val="414A6687"/>
+    <w:multiLevelType w:val="hybridMultilevel"/>
+    <w:tmpl w:val="11122F76"/>
+    <w:lvl w:ilvl="0" w:tplc="0409000F">
+      <w:start w:val="1"/>
+      <w:numFmt w:val="decimal"/>
+      <w:lvlText w:val="%1."/>
+      <w:lvlJc w:val="left"/>
+      <w:pPr>
+        <w:ind w:left="720" w:hanging="360"/>
+      </w:pPr>
+    </w:lvl>
+    <w:lvl w:ilvl="1" w:tplc="04090019" w:tentative="1">
+      <w:start w:val="1"/>
+      <w:numFmt w:val="lowerLetter"/>
+      <w:lvlText w:val="%2."/>
+      <w:lvlJc w:val="left"/>
+      <w:pPr>
+        <w:ind w:left="1440" w:hanging="360"/>
+      </w:pPr>
+    </w:lvl>
+    <w:lvl w:ilvl="2" w:tplc="0409001B" w:tentative="1">
+      <w:start w:val="1"/>
+      <w:numFmt w:val="lowerRoman"/>
+      <w:lvlText w:val="%3."/>
+      <w:lvlJc w:val="right"/>
+      <w:pPr>
+        <w:ind w:left="2160" w:hanging="180"/>
+      </w:pPr>
+    </w:lvl>
+    <w:lvl w:ilvl="3" w:tplc="0409000F" w:tentative="1">
+      <w:start w:val="1"/>
+      <w:numFmt w:val="decimal"/>
+      <w:lvlText w:val="%4."/>
+      <w:lvlJc w:val="left"/>
+      <w:pPr>
+        <w:ind w:left="2880" w:hanging="360"/>
+      </w:pPr>
+    </w:lvl>
+    <w:lvl w:ilvl="4" w:tplc="04090019" w:tentative="1">
+      <w:start w:val="1"/>
+      <w:numFmt w:val="lowerLetter"/>
+      <w:lvlText w:val="%5."/>
+      <w:lvlJc w:val="left"/>
+      <w:pPr>
+        <w:ind w:left="3600" w:hanging="360"/>
+      </w:pPr>
+    </w:lvl>
+    <w:lvl w:ilvl="5" w:tplc="0409001B" w:tentative="1">
+      <w:start w:val="1"/>
+      <w:numFmt w:val="lowerRoman"/>
+      <w:lvlText w:val="%6."/>
+      <w:lvlJc w:val="right"/>
+      <w:pPr>
+        <w:ind w:left="4320" w:hanging="180"/>
+      </w:pPr>
+    </w:lvl>
+    <w:lvl w:ilvl="6" w:tplc="0409000F" w:tentative="1">
+      <w:start w:val="1"/>
+      <w:numFmt w:val="decimal"/>
+      <w:lvlText w:val="%7."/>
+      <w:lvlJc w:val="left"/>
+      <w:pPr>
+        <w:ind w:left="5040" w:hanging="360"/>
+      </w:pPr>
+    </w:lvl>
+    <w:lvl w:ilvl="7" w:tplc="04090019" w:tentative="1">
+      <w:start w:val="1"/>
+      <w:numFmt w:val="lowerLetter"/>
+      <w:lvlText w:val="%8."/>
+      <w:lvlJc w:val="left"/>
+      <w:pPr>
+        <w:ind w:left="5760" w:hanging="360"/>
+      </w:pPr>
+    </w:lvl>
+    <w:lvl w:ilvl="8" w:tplc="0409001B" w:tentative="1">
+      <w:start w:val="1"/>
+      <w:numFmt w:val="lowerRoman"/>
+      <w:lvlText w:val="%9."/>
+      <w:lvlJc w:val="right"/>
+      <w:pPr>
+        <w:ind w:left="6480" w:hanging="180"/>
+      </w:pPr>
+    </w:lvl>
+  </w:abstractNum>
+  <w:abstractNum w:abstractNumId="10">
     <w:nsid w:val="482B5086"/>
     <w:multiLevelType w:val="hybridMultilevel"/>
     <w:tmpl w:val="D3169B86"/>
@@ -1861,7 +2322,93 @@
       </w:pPr>
     </w:lvl>
   </w:abstractNum>
-  <w:abstractNum w:abstractNumId="9" w15:restartNumberingAfterBreak="0">
+  <w:abstractNum w:abstractNumId="11">
+    <w:nsid w:val="4D9A5E9A"/>
+    <w:multiLevelType w:val="hybridMultilevel"/>
+    <w:tmpl w:val="0BBA639C"/>
+    <w:lvl w:ilvl="0" w:tplc="0409000F">
+      <w:start w:val="1"/>
+      <w:numFmt w:val="decimal"/>
+      <w:lvlText w:val="%1."/>
+      <w:lvlJc w:val="left"/>
+      <w:pPr>
+        <w:ind w:left="720" w:hanging="360"/>
+      </w:pPr>
+    </w:lvl>
+    <w:lvl w:ilvl="1" w:tplc="04090019" w:tentative="1">
+      <w:start w:val="1"/>
+      <w:numFmt w:val="lowerLetter"/>
+      <w:lvlText w:val="%2."/>
+      <w:lvlJc w:val="left"/>
+      <w:pPr>
+        <w:ind w:left="1440" w:hanging="360"/>
+      </w:pPr>
+    </w:lvl>
+    <w:lvl w:ilvl="2" w:tplc="0409001B" w:tentative="1">
+      <w:start w:val="1"/>
+      <w:numFmt w:val="lowerRoman"/>
+      <w:lvlText w:val="%3."/>
+      <w:lvlJc w:val="right"/>
+      <w:pPr>
+        <w:ind w:left="2160" w:hanging="180"/>
+      </w:pPr>
+    </w:lvl>
+    <w:lvl w:ilvl="3" w:tplc="0409000F" w:tentative="1">
+      <w:start w:val="1"/>
+      <w:numFmt w:val="decimal"/>
+      <w:lvlText w:val="%4."/>
+      <w:lvlJc w:val="left"/>
+      <w:pPr>
+        <w:ind w:left="2880" w:hanging="360"/>
+      </w:pPr>
+    </w:lvl>
+    <w:lvl w:ilvl="4" w:tplc="04090019" w:tentative="1">
+      <w:start w:val="1"/>
+      <w:numFmt w:val="lowerLetter"/>
+      <w:lvlText w:val="%5."/>
+      <w:lvlJc w:val="left"/>
+      <w:pPr>
+        <w:ind w:left="3600" w:hanging="360"/>
+      </w:pPr>
+    </w:lvl>
+    <w:lvl w:ilvl="5" w:tplc="0409001B" w:tentative="1">
+      <w:start w:val="1"/>
+      <w:numFmt w:val="lowerRoman"/>
+      <w:lvlText w:val="%6."/>
+      <w:lvlJc w:val="right"/>
+      <w:pPr>
+        <w:ind w:left="4320" w:hanging="180"/>
+      </w:pPr>
+    </w:lvl>
+    <w:lvl w:ilvl="6" w:tplc="0409000F" w:tentative="1">
+      <w:start w:val="1"/>
+      <w:numFmt w:val="decimal"/>
+      <w:lvlText w:val="%7."/>
+      <w:lvlJc w:val="left"/>
+      <w:pPr>
+        <w:ind w:left="5040" w:hanging="360"/>
+      </w:pPr>
+    </w:lvl>
+    <w:lvl w:ilvl="7" w:tplc="04090019" w:tentative="1">
+      <w:start w:val="1"/>
+      <w:numFmt w:val="lowerLetter"/>
+      <w:lvlText w:val="%8."/>
+      <w:lvlJc w:val="left"/>
+      <w:pPr>
+        <w:ind w:left="5760" w:hanging="360"/>
+      </w:pPr>
+    </w:lvl>
+    <w:lvl w:ilvl="8" w:tplc="0409001B" w:tentative="1">
+      <w:start w:val="1"/>
+      <w:numFmt w:val="lowerRoman"/>
+      <w:lvlText w:val="%9."/>
+      <w:lvlJc w:val="right"/>
+      <w:pPr>
+        <w:ind w:left="6480" w:hanging="180"/>
+      </w:pPr>
+    </w:lvl>
+  </w:abstractNum>
+  <w:abstractNum w:abstractNumId="12">
     <w:nsid w:val="5B923B99"/>
     <w:multiLevelType w:val="hybridMultilevel"/>
     <w:tmpl w:val="D5E8B190"/>
@@ -1947,7 +2494,7 @@
       </w:pPr>
     </w:lvl>
   </w:abstractNum>
-  <w:abstractNum w:abstractNumId="10" w15:restartNumberingAfterBreak="0">
+  <w:abstractNum w:abstractNumId="13">
     <w:nsid w:val="5CFA3ADD"/>
     <w:multiLevelType w:val="hybridMultilevel"/>
     <w:tmpl w:val="E1309B2A"/>
@@ -2033,7 +2580,96 @@
       </w:pPr>
     </w:lvl>
   </w:abstractNum>
-  <w:abstractNum w:abstractNumId="11" w15:restartNumberingAfterBreak="0">
+  <w:abstractNum w:abstractNumId="14">
+    <w:nsid w:val="5DF72417"/>
+    <w:multiLevelType w:val="hybridMultilevel"/>
+    <w:tmpl w:val="F6ACABB2"/>
+    <w:lvl w:ilvl="0" w:tplc="7180C364">
+      <w:start w:val="1"/>
+      <w:numFmt w:val="decimal"/>
+      <w:lvlText w:val="%1."/>
+      <w:lvlJc w:val="left"/>
+      <w:pPr>
+        <w:ind w:left="720" w:hanging="360"/>
+      </w:pPr>
+      <w:rPr>
+        <w:b w:val="0"/>
+      </w:rPr>
+    </w:lvl>
+    <w:lvl w:ilvl="1" w:tplc="04090019" w:tentative="1">
+      <w:start w:val="1"/>
+      <w:numFmt w:val="lowerLetter"/>
+      <w:lvlText w:val="%2."/>
+      <w:lvlJc w:val="left"/>
+      <w:pPr>
+        <w:ind w:left="1440" w:hanging="360"/>
+      </w:pPr>
+    </w:lvl>
+    <w:lvl w:ilvl="2" w:tplc="0409001B" w:tentative="1">
+      <w:start w:val="1"/>
+      <w:numFmt w:val="lowerRoman"/>
+      <w:lvlText w:val="%3."/>
+      <w:lvlJc w:val="right"/>
+      <w:pPr>
+        <w:ind w:left="2160" w:hanging="180"/>
+      </w:pPr>
+    </w:lvl>
+    <w:lvl w:ilvl="3" w:tplc="0409000F" w:tentative="1">
+      <w:start w:val="1"/>
+      <w:numFmt w:val="decimal"/>
+      <w:lvlText w:val="%4."/>
+      <w:lvlJc w:val="left"/>
+      <w:pPr>
+        <w:ind w:left="2880" w:hanging="360"/>
+      </w:pPr>
+    </w:lvl>
+    <w:lvl w:ilvl="4" w:tplc="04090019" w:tentative="1">
+      <w:start w:val="1"/>
+      <w:numFmt w:val="lowerLetter"/>
+      <w:lvlText w:val="%5."/>
+      <w:lvlJc w:val="left"/>
+      <w:pPr>
+        <w:ind w:left="3600" w:hanging="360"/>
+      </w:pPr>
+    </w:lvl>
+    <w:lvl w:ilvl="5" w:tplc="0409001B" w:tentative="1">
+      <w:start w:val="1"/>
+      <w:numFmt w:val="lowerRoman"/>
+      <w:lvlText w:val="%6."/>
+      <w:lvlJc w:val="right"/>
+      <w:pPr>
+        <w:ind w:left="4320" w:hanging="180"/>
+      </w:pPr>
+    </w:lvl>
+    <w:lvl w:ilvl="6" w:tplc="0409000F" w:tentative="1">
+      <w:start w:val="1"/>
+      <w:numFmt w:val="decimal"/>
+      <w:lvlText w:val="%7."/>
+      <w:lvlJc w:val="left"/>
+      <w:pPr>
+        <w:ind w:left="5040" w:hanging="360"/>
+      </w:pPr>
+    </w:lvl>
+    <w:lvl w:ilvl="7" w:tplc="04090019" w:tentative="1">
+      <w:start w:val="1"/>
+      <w:numFmt w:val="lowerLetter"/>
+      <w:lvlText w:val="%8."/>
+      <w:lvlJc w:val="left"/>
+      <w:pPr>
+        <w:ind w:left="5760" w:hanging="360"/>
+      </w:pPr>
+    </w:lvl>
+    <w:lvl w:ilvl="8" w:tplc="0409001B" w:tentative="1">
+      <w:start w:val="1"/>
+      <w:numFmt w:val="lowerRoman"/>
+      <w:lvlText w:val="%9."/>
+      <w:lvlJc w:val="right"/>
+      <w:pPr>
+        <w:ind w:left="6480" w:hanging="180"/>
+      </w:pPr>
+    </w:lvl>
+  </w:abstractNum>
+  <w:abstractNum w:abstractNumId="15">
     <w:nsid w:val="68554106"/>
     <w:multiLevelType w:val="hybridMultilevel"/>
     <w:tmpl w:val="D3169B86"/>
@@ -2119,7 +2755,7 @@
       </w:pPr>
     </w:lvl>
   </w:abstractNum>
-  <w:abstractNum w:abstractNumId="12" w15:restartNumberingAfterBreak="0">
+  <w:abstractNum w:abstractNumId="16">
     <w:nsid w:val="6F5A1D39"/>
     <w:multiLevelType w:val="hybridMultilevel"/>
     <w:tmpl w:val="D5E8B190"/>
@@ -2205,7 +2841,7 @@
       </w:pPr>
     </w:lvl>
   </w:abstractNum>
-  <w:abstractNum w:abstractNumId="13" w15:restartNumberingAfterBreak="0">
+  <w:abstractNum w:abstractNumId="17">
     <w:nsid w:val="74117398"/>
     <w:multiLevelType w:val="hybridMultilevel"/>
     <w:tmpl w:val="E3EEC37C"/>
@@ -2291,7 +2927,7 @@
       </w:pPr>
     </w:lvl>
   </w:abstractNum>
-  <w:abstractNum w:abstractNumId="14" w15:restartNumberingAfterBreak="0">
+  <w:abstractNum w:abstractNumId="18">
     <w:nsid w:val="7584096D"/>
     <w:multiLevelType w:val="hybridMultilevel"/>
     <w:tmpl w:val="E3EEC37C"/>
@@ -2377,7 +3013,7 @@
       </w:pPr>
     </w:lvl>
   </w:abstractNum>
-  <w:abstractNum w:abstractNumId="15" w15:restartNumberingAfterBreak="0">
+  <w:abstractNum w:abstractNumId="19">
     <w:nsid w:val="7C1C2047"/>
     <w:multiLevelType w:val="hybridMultilevel"/>
     <w:tmpl w:val="0F244B9A"/>
@@ -2470,52 +3106,64 @@
     <w:abstractNumId w:val="2"/>
   </w:num>
   <w:num w:numId="3">
+    <w:abstractNumId w:val="19"/>
+  </w:num>
+  <w:num w:numId="4">
+    <w:abstractNumId w:val="5"/>
+  </w:num>
+  <w:num w:numId="5">
     <w:abstractNumId w:val="15"/>
   </w:num>
-  <w:num w:numId="4">
-    <w:abstractNumId w:val="4"/>
-  </w:num>
-  <w:num w:numId="5">
-    <w:abstractNumId w:val="11"/>
-  </w:num>
   <w:num w:numId="6">
-    <w:abstractNumId w:val="8"/>
+    <w:abstractNumId w:val="10"/>
   </w:num>
   <w:num w:numId="7">
     <w:abstractNumId w:val="3"/>
   </w:num>
   <w:num w:numId="8">
-    <w:abstractNumId w:val="6"/>
+    <w:abstractNumId w:val="7"/>
   </w:num>
   <w:num w:numId="9">
     <w:abstractNumId w:val="1"/>
   </w:num>
   <w:num w:numId="10">
+    <w:abstractNumId w:val="12"/>
+  </w:num>
+  <w:num w:numId="11">
+    <w:abstractNumId w:val="8"/>
+  </w:num>
+  <w:num w:numId="12">
+    <w:abstractNumId w:val="16"/>
+  </w:num>
+  <w:num w:numId="13">
+    <w:abstractNumId w:val="6"/>
+  </w:num>
+  <w:num w:numId="14">
+    <w:abstractNumId w:val="13"/>
+  </w:num>
+  <w:num w:numId="15">
+    <w:abstractNumId w:val="17"/>
+  </w:num>
+  <w:num w:numId="16">
+    <w:abstractNumId w:val="18"/>
+  </w:num>
+  <w:num w:numId="17">
+    <w:abstractNumId w:val="11"/>
+  </w:num>
+  <w:num w:numId="18">
+    <w:abstractNumId w:val="4"/>
+  </w:num>
+  <w:num w:numId="19">
     <w:abstractNumId w:val="9"/>
   </w:num>
-  <w:num w:numId="11">
-    <w:abstractNumId w:val="7"/>
-  </w:num>
-  <w:num w:numId="12">
-    <w:abstractNumId w:val="12"/>
-  </w:num>
-  <w:num w:numId="13">
-    <w:abstractNumId w:val="5"/>
-  </w:num>
-  <w:num w:numId="14">
-    <w:abstractNumId w:val="10"/>
-  </w:num>
-  <w:num w:numId="15">
-    <w:abstractNumId w:val="13"/>
-  </w:num>
-  <w:num w:numId="16">
+  <w:num w:numId="20">
     <w:abstractNumId w:val="14"/>
   </w:num>
 </w:numbering>
 </file>
 
 <file path=word/styles.xml><?xml version="1.0" encoding="utf-8"?>
-<w:styles xmlns:mc="http://schemas.openxmlformats.org/markup-compatibility/2006" xmlns:r="http://schemas.openxmlformats.org/officeDocument/2006/relationships" xmlns:w="http://schemas.openxmlformats.org/wordprocessingml/2006/main" xmlns:w14="http://schemas.microsoft.com/office/word/2010/wordml" xmlns:w15="http://schemas.microsoft.com/office/word/2012/wordml" mc:Ignorable="w14 w15">
+<w:styles xmlns:mc="http://schemas.openxmlformats.org/markup-compatibility/2006" xmlns:r="http://schemas.openxmlformats.org/officeDocument/2006/relationships" xmlns:w="http://schemas.openxmlformats.org/wordprocessingml/2006/main" xmlns:w14="http://schemas.microsoft.com/office/word/2010/wordml" mc:Ignorable="w14">
   <w:docDefaults>
     <w:rPrDefault>
       <w:rPr>
@@ -2531,378 +3179,363 @@
       </w:pPr>
     </w:pPrDefault>
   </w:docDefaults>
-  <w:latentStyles w:defLockedState="0" w:defUIPriority="99" w:defSemiHidden="0" w:defUnhideWhenUsed="0" w:defQFormat="0" w:count="371">
-    <w:lsdException w:name="Normal" w:uiPriority="0" w:qFormat="1"/>
-    <w:lsdException w:name="heading 1" w:uiPriority="9" w:qFormat="1"/>
-    <w:lsdException w:name="heading 2" w:semiHidden="1" w:uiPriority="9" w:unhideWhenUsed="1" w:qFormat="1"/>
-    <w:lsdException w:name="heading 3" w:semiHidden="1" w:uiPriority="9" w:unhideWhenUsed="1" w:qFormat="1"/>
-    <w:lsdException w:name="heading 4" w:semiHidden="1" w:uiPriority="9" w:unhideWhenUsed="1" w:qFormat="1"/>
-    <w:lsdException w:name="heading 5" w:semiHidden="1" w:uiPriority="9" w:unhideWhenUsed="1" w:qFormat="1"/>
-    <w:lsdException w:name="heading 6" w:semiHidden="1" w:uiPriority="9" w:unhideWhenUsed="1" w:qFormat="1"/>
-    <w:lsdException w:name="heading 7" w:semiHidden="1" w:uiPriority="9" w:unhideWhenUsed="1" w:qFormat="1"/>
-    <w:lsdException w:name="heading 8" w:semiHidden="1" w:uiPriority="9" w:unhideWhenUsed="1" w:qFormat="1"/>
-    <w:lsdException w:name="heading 9" w:semiHidden="1" w:uiPriority="9" w:unhideWhenUsed="1" w:qFormat="1"/>
-    <w:lsdException w:name="index 1" w:semiHidden="1" w:unhideWhenUsed="1"/>
-    <w:lsdException w:name="index 2" w:semiHidden="1" w:unhideWhenUsed="1"/>
-    <w:lsdException w:name="index 3" w:semiHidden="1" w:unhideWhenUsed="1"/>
-    <w:lsdException w:name="index 4" w:semiHidden="1" w:unhideWhenUsed="1"/>
-    <w:lsdException w:name="index 5" w:semiHidden="1" w:unhideWhenUsed="1"/>
-    <w:lsdException w:name="index 6" w:semiHidden="1" w:unhideWhenUsed="1"/>
-    <w:lsdException w:name="index 7" w:semiHidden="1" w:unhideWhenUsed="1"/>
-    <w:lsdException w:name="index 8" w:semiHidden="1" w:unhideWhenUsed="1"/>
-    <w:lsdException w:name="index 9" w:semiHidden="1" w:unhideWhenUsed="1"/>
-    <w:lsdException w:name="toc 1" w:semiHidden="1" w:uiPriority="39" w:unhideWhenUsed="1"/>
-    <w:lsdException w:name="toc 2" w:semiHidden="1" w:uiPriority="39" w:unhideWhenUsed="1"/>
-    <w:lsdException w:name="toc 3" w:semiHidden="1" w:uiPriority="39" w:unhideWhenUsed="1"/>
-    <w:lsdException w:name="toc 4" w:semiHidden="1" w:uiPriority="39" w:unhideWhenUsed="1"/>
-    <w:lsdException w:name="toc 5" w:semiHidden="1" w:uiPriority="39" w:unhideWhenUsed="1"/>
-    <w:lsdException w:name="toc 6" w:semiHidden="1" w:uiPriority="39" w:unhideWhenUsed="1"/>
-    <w:lsdException w:name="toc 7" w:semiHidden="1" w:uiPriority="39" w:unhideWhenUsed="1"/>
-    <w:lsdException w:name="toc 8" w:semiHidden="1" w:uiPriority="39" w:unhideWhenUsed="1"/>
-    <w:lsdException w:name="toc 9" w:semiHidden="1" w:uiPriority="39" w:unhideWhenUsed="1"/>
-    <w:lsdException w:name="Normal Indent" w:semiHidden="1" w:unhideWhenUsed="1"/>
-    <w:lsdException w:name="footnote text" w:semiHidden="1" w:unhideWhenUsed="1"/>
-    <w:lsdException w:name="annotation text" w:semiHidden="1" w:unhideWhenUsed="1"/>
-    <w:lsdException w:name="header" w:semiHidden="1" w:unhideWhenUsed="1"/>
-    <w:lsdException w:name="footer" w:semiHidden="1" w:unhideWhenUsed="1"/>
-    <w:lsdException w:name="index heading" w:semiHidden="1" w:unhideWhenUsed="1"/>
-    <w:lsdException w:name="caption" w:semiHidden="1" w:uiPriority="35" w:unhideWhenUsed="1" w:qFormat="1"/>
-    <w:lsdException w:name="table of figures" w:semiHidden="1" w:unhideWhenUsed="1"/>
-    <w:lsdException w:name="envelope address" w:semiHidden="1" w:unhideWhenUsed="1"/>
-    <w:lsdException w:name="envelope return" w:semiHidden="1" w:unhideWhenUsed="1"/>
-    <w:lsdException w:name="footnote reference" w:semiHidden="1" w:unhideWhenUsed="1"/>
-    <w:lsdException w:name="annotation reference" w:semiHidden="1" w:unhideWhenUsed="1"/>
-    <w:lsdException w:name="line number" w:semiHidden="1" w:unhideWhenUsed="1"/>
-    <w:lsdException w:name="page number" w:semiHidden="1" w:unhideWhenUsed="1"/>
-    <w:lsdException w:name="endnote reference" w:semiHidden="1" w:unhideWhenUsed="1"/>
-    <w:lsdException w:name="endnote text" w:semiHidden="1" w:unhideWhenUsed="1"/>
-    <w:lsdException w:name="table of authorities" w:semiHidden="1" w:unhideWhenUsed="1"/>
-    <w:lsdException w:name="macro" w:semiHidden="1" w:unhideWhenUsed="1"/>
-    <w:lsdException w:name="toa heading" w:semiHidden="1" w:unhideWhenUsed="1"/>
-    <w:lsdException w:name="List" w:semiHidden="1" w:unhideWhenUsed="1"/>
-    <w:lsdException w:name="List Bullet" w:semiHidden="1" w:unhideWhenUsed="1"/>
-    <w:lsdException w:name="List Number" w:semiHidden="1" w:unhideWhenUsed="1"/>
-    <w:lsdException w:name="List 2" w:semiHidden="1" w:unhideWhenUsed="1"/>
-    <w:lsdException w:name="List 3" w:semiHidden="1" w:unhideWhenUsed="1"/>
-    <w:lsdException w:name="List 4" w:semiHidden="1" w:unhideWhenUsed="1"/>
-    <w:lsdException w:name="List 5" w:semiHidden="1" w:unhideWhenUsed="1"/>
-    <w:lsdException w:name="List Bullet 2" w:semiHidden="1" w:unhideWhenUsed="1"/>
-    <w:lsdException w:name="List Bullet 3" w:semiHidden="1" w:unhideWhenUsed="1"/>
-    <w:lsdException w:name="List Bullet 4" w:semiHidden="1" w:unhideWhenUsed="1"/>
-    <w:lsdException w:name="List Bullet 5" w:semiHidden="1" w:unhideWhenUsed="1"/>
-    <w:lsdException w:name="List Number 2" w:semiHidden="1" w:unhideWhenUsed="1"/>
-    <w:lsdException w:name="List Number 3" w:semiHidden="1" w:unhideWhenUsed="1"/>
-    <w:lsdException w:name="List Number 4" w:semiHidden="1" w:unhideWhenUsed="1"/>
-    <w:lsdException w:name="List Number 5" w:semiHidden="1" w:unhideWhenUsed="1"/>
-    <w:lsdException w:name="Title" w:uiPriority="10" w:qFormat="1"/>
-    <w:lsdException w:name="Closing" w:semiHidden="1" w:unhideWhenUsed="1"/>
-    <w:lsdException w:name="Signature" w:semiHidden="1" w:unhideWhenUsed="1"/>
-    <w:lsdException w:name="Default Paragraph Font" w:semiHidden="1" w:uiPriority="1" w:unhideWhenUsed="1"/>
-    <w:lsdException w:name="Body Text" w:semiHidden="1" w:unhideWhenUsed="1"/>
-    <w:lsdException w:name="Body Text Indent" w:semiHidden="1" w:unhideWhenUsed="1"/>
-    <w:lsdException w:name="List Continue" w:semiHidden="1" w:unhideWhenUsed="1"/>
-    <w:lsdException w:name="List Continue 2" w:semiHidden="1" w:unhideWhenUsed="1"/>
-    <w:lsdException w:name="List Continue 3" w:semiHidden="1" w:unhideWhenUsed="1"/>
-    <w:lsdException w:name="List Continue 4" w:semiHidden="1" w:unhideWhenUsed="1"/>
-    <w:lsdException w:name="List Continue 5" w:semiHidden="1" w:unhideWhenUsed="1"/>
-    <w:lsdException w:name="Message Header" w:semiHidden="1" w:unhideWhenUsed="1"/>
-    <w:lsdException w:name="Subtitle" w:uiPriority="11" w:qFormat="1"/>
-    <w:lsdException w:name="Salutation" w:semiHidden="1" w:unhideWhenUsed="1"/>
-    <w:lsdException w:name="Date" w:semiHidden="1" w:unhideWhenUsed="1"/>
-    <w:lsdException w:name="Body Text First Indent" w:semiHidden="1" w:unhideWhenUsed="1"/>
-    <w:lsdException w:name="Body Text First Indent 2" w:semiHidden="1" w:unhideWhenUsed="1"/>
-    <w:lsdException w:name="Note Heading" w:semiHidden="1" w:unhideWhenUsed="1"/>
-    <w:lsdException w:name="Body Text 2" w:semiHidden="1" w:unhideWhenUsed="1"/>
-    <w:lsdException w:name="Body Text 3" w:semiHidden="1" w:unhideWhenUsed="1"/>
-    <w:lsdException w:name="Body Text Indent 2" w:semiHidden="1" w:unhideWhenUsed="1"/>
-    <w:lsdException w:name="Body Text Indent 3" w:semiHidden="1" w:unhideWhenUsed="1"/>
-    <w:lsdException w:name="Block Text" w:semiHidden="1" w:unhideWhenUsed="1"/>
-    <w:lsdException w:name="Hyperlink" w:semiHidden="1" w:unhideWhenUsed="1"/>
-    <w:lsdException w:name="FollowedHyperlink" w:semiHidden="1" w:unhideWhenUsed="1"/>
-    <w:lsdException w:name="Strong" w:uiPriority="22" w:qFormat="1"/>
-    <w:lsdException w:name="Emphasis" w:uiPriority="20" w:qFormat="1"/>
-    <w:lsdException w:name="Document Map" w:semiHidden="1" w:unhideWhenUsed="1"/>
-    <w:lsdException w:name="Plain Text" w:semiHidden="1" w:unhideWhenUsed="1"/>
-    <w:lsdException w:name="E-mail Signature" w:semiHidden="1" w:unhideWhenUsed="1"/>
-    <w:lsdException w:name="HTML Top of Form" w:semiHidden="1" w:unhideWhenUsed="1"/>
-    <w:lsdException w:name="HTML Bottom of Form" w:semiHidden="1" w:unhideWhenUsed="1"/>
-    <w:lsdException w:name="Normal (Web)" w:semiHidden="1" w:unhideWhenUsed="1"/>
-    <w:lsdException w:name="HTML Acronym" w:semiHidden="1" w:unhideWhenUsed="1"/>
-    <w:lsdException w:name="HTML Address" w:semiHidden="1" w:unhideWhenUsed="1"/>
-    <w:lsdException w:name="HTML Cite" w:semiHidden="1" w:unhideWhenUsed="1"/>
-    <w:lsdException w:name="HTML Code" w:semiHidden="1" w:unhideWhenUsed="1"/>
-    <w:lsdException w:name="HTML Definition" w:semiHidden="1" w:unhideWhenUsed="1"/>
-    <w:lsdException w:name="HTML Keyboard" w:semiHidden="1" w:unhideWhenUsed="1"/>
-    <w:lsdException w:name="HTML Preformatted" w:semiHidden="1" w:unhideWhenUsed="1"/>
-    <w:lsdException w:name="HTML Sample" w:semiHidden="1" w:unhideWhenUsed="1"/>
-    <w:lsdException w:name="HTML Typewriter" w:semiHidden="1" w:unhideWhenUsed="1"/>
-    <w:lsdException w:name="HTML Variable" w:semiHidden="1" w:unhideWhenUsed="1"/>
-    <w:lsdException w:name="Normal Table" w:semiHidden="1" w:unhideWhenUsed="1"/>
-    <w:lsdException w:name="annotation subject" w:semiHidden="1" w:unhideWhenUsed="1"/>
-    <w:lsdException w:name="No List" w:semiHidden="1" w:unhideWhenUsed="1"/>
-    <w:lsdException w:name="Outline List 1" w:semiHidden="1" w:unhideWhenUsed="1"/>
-    <w:lsdException w:name="Outline List 2" w:semiHidden="1" w:unhideWhenUsed="1"/>
-    <w:lsdException w:name="Outline List 3" w:semiHidden="1" w:unhideWhenUsed="1"/>
-    <w:lsdException w:name="Table Simple 1" w:semiHidden="1" w:unhideWhenUsed="1"/>
-    <w:lsdException w:name="Table Simple 2" w:semiHidden="1" w:unhideWhenUsed="1"/>
-    <w:lsdException w:name="Table Simple 3" w:semiHidden="1" w:unhideWhenUsed="1"/>
-    <w:lsdException w:name="Table Classic 1" w:semiHidden="1" w:unhideWhenUsed="1"/>
-    <w:lsdException w:name="Table Classic 2" w:semiHidden="1" w:unhideWhenUsed="1"/>
-    <w:lsdException w:name="Table Classic 3" w:semiHidden="1" w:unhideWhenUsed="1"/>
-    <w:lsdException w:name="Table Classic 4" w:semiHidden="1" w:unhideWhenUsed="1"/>
-    <w:lsdException w:name="Table Colorful 1" w:semiHidden="1" w:unhideWhenUsed="1"/>
-    <w:lsdException w:name="Table Colorful 2" w:semiHidden="1" w:unhideWhenUsed="1"/>
-    <w:lsdException w:name="Table Colorful 3" w:semiHidden="1" w:unhideWhenUsed="1"/>
-    <w:lsdException w:name="Table Columns 1" w:semiHidden="1" w:unhideWhenUsed="1"/>
-    <w:lsdException w:name="Table Columns 2" w:semiHidden="1" w:unhideWhenUsed="1"/>
-    <w:lsdException w:name="Table Columns 3" w:semiHidden="1" w:unhideWhenUsed="1"/>
-    <w:lsdException w:name="Table Columns 4" w:semiHidden="1" w:unhideWhenUsed="1"/>
-    <w:lsdException w:name="Table Columns 5" w:semiHidden="1" w:unhideWhenUsed="1"/>
-    <w:lsdException w:name="Table Grid 1" w:semiHidden="1" w:unhideWhenUsed="1"/>
-    <w:lsdException w:name="Table Grid 2" w:semiHidden="1" w:unhideWhenUsed="1"/>
-    <w:lsdException w:name="Table Grid 3" w:semiHidden="1" w:unhideWhenUsed="1"/>
-    <w:lsdException w:name="Table Grid 4" w:semiHidden="1" w:unhideWhenUsed="1"/>
-    <w:lsdException w:name="Table Grid 5" w:semiHidden="1" w:unhideWhenUsed="1"/>
-    <w:lsdException w:name="Table Grid 6" w:semiHidden="1" w:unhideWhenUsed="1"/>
-    <w:lsdException w:name="Table Grid 7" w:semiHidden="1" w:unhideWhenUsed="1"/>
-    <w:lsdException w:name="Table Grid 8" w:semiHidden="1" w:unhideWhenUsed="1"/>
-    <w:lsdException w:name="Table List 1" w:semiHidden="1" w:unhideWhenUsed="1"/>
-    <w:lsdException w:name="Table List 2" w:semiHidden="1" w:unhideWhenUsed="1"/>
-    <w:lsdException w:name="Table List 3" w:semiHidden="1" w:unhideWhenUsed="1"/>
-    <w:lsdException w:name="Table List 4" w:semiHidden="1" w:unhideWhenUsed="1"/>
-    <w:lsdException w:name="Table List 5" w:semiHidden="1" w:unhideWhenUsed="1"/>
-    <w:lsdException w:name="Table List 6" w:semiHidden="1" w:unhideWhenUsed="1"/>
-    <w:lsdException w:name="Table List 7" w:semiHidden="1" w:unhideWhenUsed="1"/>
-    <w:lsdException w:name="Table List 8" w:semiHidden="1" w:unhideWhenUsed="1"/>
-    <w:lsdException w:name="Table 3D effects 1" w:semiHidden="1" w:unhideWhenUsed="1"/>
-    <w:lsdException w:name="Table 3D effects 2" w:semiHidden="1" w:unhideWhenUsed="1"/>
-    <w:lsdException w:name="Table 3D effects 3" w:semiHidden="1" w:unhideWhenUsed="1"/>
-    <w:lsdException w:name="Table Contemporary" w:semiHidden="1" w:unhideWhenUsed="1"/>
-    <w:lsdException w:name="Table Elegant" w:semiHidden="1" w:unhideWhenUsed="1"/>
-    <w:lsdException w:name="Table Professional" w:semiHidden="1" w:unhideWhenUsed="1"/>
-    <w:lsdException w:name="Table Subtle 1" w:semiHidden="1" w:unhideWhenUsed="1"/>
-    <w:lsdException w:name="Table Subtle 2" w:semiHidden="1" w:unhideWhenUsed="1"/>
-    <w:lsdException w:name="Table Web 1" w:semiHidden="1" w:unhideWhenUsed="1"/>
-    <w:lsdException w:name="Table Web 2" w:semiHidden="1" w:unhideWhenUsed="1"/>
-    <w:lsdException w:name="Table Web 3" w:semiHidden="1" w:unhideWhenUsed="1"/>
-    <w:lsdException w:name="Balloon Text" w:semiHidden="1" w:unhideWhenUsed="1"/>
-    <w:lsdException w:name="Table Grid" w:uiPriority="39"/>
-    <w:lsdException w:name="Table Theme" w:semiHidden="1" w:unhideWhenUsed="1"/>
-    <w:lsdException w:name="Placeholder Text" w:semiHidden="1"/>
-    <w:lsdException w:name="No Spacing" w:uiPriority="1" w:qFormat="1"/>
-    <w:lsdException w:name="Light Shading" w:uiPriority="60"/>
-    <w:lsdException w:name="Light List" w:uiPriority="61"/>
-    <w:lsdException w:name="Light Grid" w:uiPriority="62"/>
-    <w:lsdException w:name="Medium Shading 1" w:uiPriority="63"/>
-    <w:lsdException w:name="Medium Shading 2" w:uiPriority="64"/>
-    <w:lsdException w:name="Medium List 1" w:uiPriority="65"/>
-    <w:lsdException w:name="Medium List 2" w:uiPriority="66"/>
-    <w:lsdException w:name="Medium Grid 1" w:uiPriority="67"/>
-    <w:lsdException w:name="Medium Grid 2" w:uiPriority="68"/>
-    <w:lsdException w:name="Medium Grid 3" w:uiPriority="69"/>
-    <w:lsdException w:name="Dark List" w:uiPriority="70"/>
-    <w:lsdException w:name="Colorful Shading" w:uiPriority="71"/>
-    <w:lsdException w:name="Colorful List" w:uiPriority="72"/>
-    <w:lsdException w:name="Colorful Grid" w:uiPriority="73"/>
-    <w:lsdException w:name="Light Shading Accent 1" w:uiPriority="60"/>
-    <w:lsdException w:name="Light List Accent 1" w:uiPriority="61"/>
-    <w:lsdException w:name="Light Grid Accent 1" w:uiPriority="62"/>
-    <w:lsdException w:name="Medium Shading 1 Accent 1" w:uiPriority="63"/>
-    <w:lsdException w:name="Medium Shading 2 Accent 1" w:uiPriority="64"/>
-    <w:lsdException w:name="Medium List 1 Accent 1" w:uiPriority="65"/>
-    <w:lsdException w:name="Revision" w:semiHidden="1"/>
-    <w:lsdException w:name="List Paragraph" w:uiPriority="34" w:qFormat="1"/>
-    <w:lsdException w:name="Quote" w:uiPriority="29" w:qFormat="1"/>
-    <w:lsdException w:name="Intense Quote" w:uiPriority="30" w:qFormat="1"/>
-    <w:lsdException w:name="Medium List 2 Accent 1" w:uiPriority="66"/>
-    <w:lsdException w:name="Medium Grid 1 Accent 1" w:uiPriority="67"/>
-    <w:lsdException w:name="Medium Grid 2 Accent 1" w:uiPriority="68"/>
-    <w:lsdException w:name="Medium Grid 3 Accent 1" w:uiPriority="69"/>
-    <w:lsdException w:name="Dark List Accent 1" w:uiPriority="70"/>
-    <w:lsdException w:name="Colorful Shading Accent 1" w:uiPriority="71"/>
-    <w:lsdException w:name="Colorful List Accent 1" w:uiPriority="72"/>
-    <w:lsdException w:name="Colorful Grid Accent 1" w:uiPriority="73"/>
-    <w:lsdException w:name="Light Shading Accent 2" w:uiPriority="60"/>
-    <w:lsdException w:name="Light List Accent 2" w:uiPriority="61"/>
-    <w:lsdException w:name="Light Grid Accent 2" w:uiPriority="62"/>
-    <w:lsdException w:name="Medium Shading 1 Accent 2" w:uiPriority="63"/>
-    <w:lsdException w:name="Medium Shading 2 Accent 2" w:uiPriority="64"/>
-    <w:lsdException w:name="Medium List 1 Accent 2" w:uiPriority="65"/>
-    <w:lsdException w:name="Medium List 2 Accent 2" w:uiPriority="66"/>
-    <w:lsdException w:name="Medium Grid 1 Accent 2" w:uiPriority="67"/>
-    <w:lsdException w:name="Medium Grid 2 Accent 2" w:uiPriority="68"/>
-    <w:lsdException w:name="Medium Grid 3 Accent 2" w:uiPriority="69"/>
-    <w:lsdException w:name="Dark List Accent 2" w:uiPriority="70"/>
-    <w:lsdException w:name="Colorful Shading Accent 2" w:uiPriority="71"/>
-    <w:lsdException w:name="Colorful List Accent 2" w:uiPriority="72"/>
-    <w:lsdException w:name="Colorful Grid Accent 2" w:uiPriority="73"/>
-    <w:lsdException w:name="Light Shading Accent 3" w:uiPriority="60"/>
-    <w:lsdException w:name="Light List Accent 3" w:uiPriority="61"/>
-    <w:lsdException w:name="Light Grid Accent 3" w:uiPriority="62"/>
-    <w:lsdException w:name="Medium Shading 1 Accent 3" w:uiPriority="63"/>
-    <w:lsdException w:name="Medium Shading 2 Accent 3" w:uiPriority="64"/>
-    <w:lsdException w:name="Medium List 1 Accent 3" w:uiPriority="65"/>
-    <w:lsdException w:name="Medium List 2 Accent 3" w:uiPriority="66"/>
-    <w:lsdException w:name="Medium Grid 1 Accent 3" w:uiPriority="67"/>
-    <w:lsdException w:name="Medium Grid 2 Accent 3" w:uiPriority="68"/>
-    <w:lsdException w:name="Medium Grid 3 Accent 3" w:uiPriority="69"/>
-    <w:lsdException w:name="Dark List Accent 3" w:uiPriority="70"/>
-    <w:lsdException w:name="Colorful Shading Accent 3" w:uiPriority="71"/>
-    <w:lsdException w:name="Colorful List Accent 3" w:uiPriority="72"/>
-    <w:lsdException w:name="Colorful Grid Accent 3" w:uiPriority="73"/>
-    <w:lsdException w:name="Light Shading Accent 4" w:uiPriority="60"/>
-    <w:lsdException w:name="Light List Accent 4" w:uiPriority="61"/>
-    <w:lsdException w:name="Light Grid Accent 4" w:uiPriority="62"/>
-    <w:lsdException w:name="Medium Shading 1 Accent 4" w:uiPriority="63"/>
-    <w:lsdException w:name="Medium Shading 2 Accent 4" w:uiPriority="64"/>
-    <w:lsdException w:name="Medium List 1 Accent 4" w:uiPriority="65"/>
-    <w:lsdException w:name="Medium List 2 Accent 4" w:uiPriority="66"/>
-    <w:lsdException w:name="Medium Grid 1 Accent 4" w:uiPriority="67"/>
-    <w:lsdException w:name="Medium Grid 2 Accent 4" w:uiPriority="68"/>
-    <w:lsdException w:name="Medium Grid 3 Accent 4" w:uiPriority="69"/>
-    <w:lsdException w:name="Dark List Accent 4" w:uiPriority="70"/>
-    <w:lsdException w:name="Colorful Shading Accent 4" w:uiPriority="71"/>
-    <w:lsdException w:name="Colorful List Accent 4" w:uiPriority="72"/>
-    <w:lsdException w:name="Colorful Grid Accent 4" w:uiPriority="73"/>
-    <w:lsdException w:name="Light Shading Accent 5" w:uiPriority="60"/>
-    <w:lsdException w:name="Light List Accent 5" w:uiPriority="61"/>
-    <w:lsdException w:name="Light Grid Accent 5" w:uiPriority="62"/>
-    <w:lsdException w:name="Medium Shading 1 Accent 5" w:uiPriority="63"/>
-    <w:lsdException w:name="Medium Shading 2 Accent 5" w:uiPriority="64"/>
-    <w:lsdException w:name="Medium List 1 Accent 5" w:uiPriority="65"/>
-    <w:lsdException w:name="Medium List 2 Accent 5" w:uiPriority="66"/>
-    <w:lsdException w:name="Medium Grid 1 Accent 5" w:uiPriority="67"/>
-    <w:lsdException w:name="Medium Grid 2 Accent 5" w:uiPriority="68"/>
-    <w:lsdException w:name="Medium Grid 3 Accent 5" w:uiPriority="69"/>
-    <w:lsdException w:name="Dark List Accent 5" w:uiPriority="70"/>
-    <w:lsdException w:name="Colorful Shading Accent 5" w:uiPriority="71"/>
-    <w:lsdException w:name="Colorful List Accent 5" w:uiPriority="72"/>
-    <w:lsdException w:name="Colorful Grid Accent 5" w:uiPriority="73"/>
-    <w:lsdException w:name="Light Shading Accent 6" w:uiPriority="60"/>
-    <w:lsdException w:name="Light List Accent 6" w:uiPriority="61"/>
-    <w:lsdException w:name="Light Grid Accent 6" w:uiPriority="62"/>
-    <w:lsdException w:name="Medium Shading 1 Accent 6" w:uiPriority="63"/>
-    <w:lsdException w:name="Medium Shading 2 Accent 6" w:uiPriority="64"/>
-    <w:lsdException w:name="Medium List 1 Accent 6" w:uiPriority="65"/>
-    <w:lsdException w:name="Medium List 2 Accent 6" w:uiPriority="66"/>
-    <w:lsdException w:name="Medium Grid 1 Accent 6" w:uiPriority="67"/>
-    <w:lsdException w:name="Medium Grid 2 Accent 6" w:uiPriority="68"/>
-    <w:lsdException w:name="Medium Grid 3 Accent 6" w:uiPriority="69"/>
-    <w:lsdException w:name="Dark List Accent 6" w:uiPriority="70"/>
-    <w:lsdException w:name="Colorful Shading Accent 6" w:uiPriority="71"/>
-    <w:lsdException w:name="Colorful List Accent 6" w:uiPriority="72"/>
-    <w:lsdException w:name="Colorful Grid Accent 6" w:uiPriority="73"/>
-    <w:lsdException w:name="Subtle Emphasis" w:uiPriority="19" w:qFormat="1"/>
-    <w:lsdException w:name="Intense Emphasis" w:uiPriority="21" w:qFormat="1"/>
-    <w:lsdException w:name="Subtle Reference" w:uiPriority="31" w:qFormat="1"/>
-    <w:lsdException w:name="Intense Reference" w:uiPriority="32" w:qFormat="1"/>
-    <w:lsdException w:name="Book Title" w:uiPriority="33" w:qFormat="1"/>
-    <w:lsdException w:name="Bibliography" w:semiHidden="1" w:uiPriority="37" w:unhideWhenUsed="1"/>
-    <w:lsdException w:name="TOC Heading" w:semiHidden="1" w:uiPriority="39" w:unhideWhenUsed="1" w:qFormat="1"/>
-    <w:lsdException w:name="Plain Table 1" w:uiPriority="41"/>
-    <w:lsdException w:name="Plain Table 2" w:uiPriority="42"/>
-    <w:lsdException w:name="Plain Table 3" w:uiPriority="43"/>
-    <w:lsdException w:name="Plain Table 4" w:uiPriority="44"/>
-    <w:lsdException w:name="Plain Table 5" w:uiPriority="45"/>
-    <w:lsdException w:name="Grid Table Light" w:uiPriority="40"/>
-    <w:lsdException w:name="Grid Table 1 Light" w:uiPriority="46"/>
-    <w:lsdException w:name="Grid Table 2" w:uiPriority="47"/>
-    <w:lsdException w:name="Grid Table 3" w:uiPriority="48"/>
-    <w:lsdException w:name="Grid Table 4" w:uiPriority="49"/>
-    <w:lsdException w:name="Grid Table 5 Dark" w:uiPriority="50"/>
-    <w:lsdException w:name="Grid Table 6 Colorful" w:uiPriority="51"/>
-    <w:lsdException w:name="Grid Table 7 Colorful" w:uiPriority="52"/>
-    <w:lsdException w:name="Grid Table 1 Light Accent 1" w:uiPriority="46"/>
-    <w:lsdException w:name="Grid Table 2 Accent 1" w:uiPriority="47"/>
-    <w:lsdException w:name="Grid Table 3 Accent 1" w:uiPriority="48"/>
-    <w:lsdException w:name="Grid Table 4 Accent 1" w:uiPriority="49"/>
-    <w:lsdException w:name="Grid Table 5 Dark Accent 1" w:uiPriority="50"/>
-    <w:lsdException w:name="Grid Table 6 Colorful Accent 1" w:uiPriority="51"/>
-    <w:lsdException w:name="Grid Table 7 Colorful Accent 1" w:uiPriority="52"/>
-    <w:lsdException w:name="Grid Table 1 Light Accent 2" w:uiPriority="46"/>
-    <w:lsdException w:name="Grid Table 2 Accent 2" w:uiPriority="47"/>
-    <w:lsdException w:name="Grid Table 3 Accent 2" w:uiPriority="48"/>
-    <w:lsdException w:name="Grid Table 4 Accent 2" w:uiPriority="49"/>
-    <w:lsdException w:name="Grid Table 5 Dark Accent 2" w:uiPriority="50"/>
-    <w:lsdException w:name="Grid Table 6 Colorful Accent 2" w:uiPriority="51"/>
-    <w:lsdException w:name="Grid Table 7 Colorful Accent 2" w:uiPriority="52"/>
-    <w:lsdException w:name="Grid Table 1 Light Accent 3" w:uiPriority="46"/>
-    <w:lsdException w:name="Grid Table 2 Accent 3" w:uiPriority="47"/>
-    <w:lsdException w:name="Grid Table 3 Accent 3" w:uiPriority="48"/>
-    <w:lsdException w:name="Grid Table 4 Accent 3" w:uiPriority="49"/>
-    <w:lsdException w:name="Grid Table 5 Dark Accent 3" w:uiPriority="50"/>
-    <w:lsdException w:name="Grid Table 6 Colorful Accent 3" w:uiPriority="51"/>
-    <w:lsdException w:name="Grid Table 7 Colorful Accent 3" w:uiPriority="52"/>
-    <w:lsdException w:name="Grid Table 1 Light Accent 4" w:uiPriority="46"/>
-    <w:lsdException w:name="Grid Table 2 Accent 4" w:uiPriority="47"/>
-    <w:lsdException w:name="Grid Table 3 Accent 4" w:uiPriority="48"/>
-    <w:lsdException w:name="Grid Table 4 Accent 4" w:uiPriority="49"/>
-    <w:lsdException w:name="Grid Table 5 Dark Accent 4" w:uiPriority="50"/>
-    <w:lsdException w:name="Grid Table 6 Colorful Accent 4" w:uiPriority="51"/>
-    <w:lsdException w:name="Grid Table 7 Colorful Accent 4" w:uiPriority="52"/>
-    <w:lsdException w:name="Grid Table 1 Light Accent 5" w:uiPriority="46"/>
-    <w:lsdException w:name="Grid Table 2 Accent 5" w:uiPriority="47"/>
-    <w:lsdException w:name="Grid Table 3 Accent 5" w:uiPriority="48"/>
-    <w:lsdException w:name="Grid Table 4 Accent 5" w:uiPriority="49"/>
-    <w:lsdException w:name="Grid Table 5 Dark Accent 5" w:uiPriority="50"/>
-    <w:lsdException w:name="Grid Table 6 Colorful Accent 5" w:uiPriority="51"/>
-    <w:lsdException w:name="Grid Table 7 Colorful Accent 5" w:uiPriority="52"/>
-    <w:lsdException w:name="Grid Table 1 Light Accent 6" w:uiPriority="46"/>
-    <w:lsdException w:name="Grid Table 2 Accent 6" w:uiPriority="47"/>
-    <w:lsdException w:name="Grid Table 3 Accent 6" w:uiPriority="48"/>
-    <w:lsdException w:name="Grid Table 4 Accent 6" w:uiPriority="49"/>
-    <w:lsdException w:name="Grid Table 5 Dark Accent 6" w:uiPriority="50"/>
-    <w:lsdException w:name="Grid Table 6 Colorful Accent 6" w:uiPriority="51"/>
-    <w:lsdException w:name="Grid Table 7 Colorful Accent 6" w:uiPriority="52"/>
-    <w:lsdException w:name="List Table 1 Light" w:uiPriority="46"/>
-    <w:lsdException w:name="List Table 2" w:uiPriority="47"/>
-    <w:lsdException w:name="List Table 3" w:uiPriority="48"/>
-    <w:lsdException w:name="List Table 4" w:uiPriority="49"/>
-    <w:lsdException w:name="List Table 5 Dark" w:uiPriority="50"/>
-    <w:lsdException w:name="List Table 6 Colorful" w:uiPriority="51"/>
-    <w:lsdException w:name="List Table 7 Colorful" w:uiPriority="52"/>
-    <w:lsdException w:name="List Table 1 Light Accent 1" w:uiPriority="46"/>
-    <w:lsdException w:name="List Table 2 Accent 1" w:uiPriority="47"/>
-    <w:lsdException w:name="List Table 3 Accent 1" w:uiPriority="48"/>
-    <w:lsdException w:name="List Table 4 Accent 1" w:uiPriority="49"/>
-    <w:lsdException w:name="List Table 5 Dark Accent 1" w:uiPriority="50"/>
-    <w:lsdException w:name="List Table 6 Colorful Accent 1" w:uiPriority="51"/>
-    <w:lsdException w:name="List Table 7 Colorful Accent 1" w:uiPriority="52"/>
-    <w:lsdException w:name="List Table 1 Light Accent 2" w:uiPriority="46"/>
-    <w:lsdException w:name="List Table 2 Accent 2" w:uiPriority="47"/>
-    <w:lsdException w:name="List Table 3 Accent 2" w:uiPriority="48"/>
-    <w:lsdException w:name="List Table 4 Accent 2" w:uiPriority="49"/>
-    <w:lsdException w:name="List Table 5 Dark Accent 2" w:uiPriority="50"/>
-    <w:lsdException w:name="List Table 6 Colorful Accent 2" w:uiPriority="51"/>
-    <w:lsdException w:name="List Table 7 Colorful Accent 2" w:uiPriority="52"/>
-    <w:lsdException w:name="List Table 1 Light Accent 3" w:uiPriority="46"/>
-    <w:lsdException w:name="List Table 2 Accent 3" w:uiPriority="47"/>
-    <w:lsdException w:name="List Table 3 Accent 3" w:uiPriority="48"/>
-    <w:lsdException w:name="List Table 4 Accent 3" w:uiPriority="49"/>
-    <w:lsdException w:name="List Table 5 Dark Accent 3" w:uiPriority="50"/>
-    <w:lsdException w:name="List Table 6 Colorful Accent 3" w:uiPriority="51"/>
-    <w:lsdException w:name="List Table 7 Colorful Accent 3" w:uiPriority="52"/>
-    <w:lsdException w:name="List Table 1 Light Accent 4" w:uiPriority="46"/>
-    <w:lsdException w:name="List Table 2 Accent 4" w:uiPriority="47"/>
-    <w:lsdException w:name="List Table 3 Accent 4" w:uiPriority="48"/>
-    <w:lsdException w:name="List Table 4 Accent 4" w:uiPriority="49"/>
-    <w:lsdException w:name="List Table 5 Dark Accent 4" w:uiPriority="50"/>
-    <w:lsdException w:name="List Table 6 Colorful Accent 4" w:uiPriority="51"/>
-    <w:lsdException w:name="List Table 7 Colorful Accent 4" w:uiPriority="52"/>
-    <w:lsdException w:name="List Table 1 Light Accent 5" w:uiPriority="46"/>
-    <w:lsdException w:name="List Table 2 Accent 5" w:uiPriority="47"/>
-    <w:lsdException w:name="List Table 3 Accent 5" w:uiPriority="48"/>
-    <w:lsdException w:name="List Table 4 Accent 5" w:uiPriority="49"/>
-    <w:lsdException w:name="List Table 5 Dark Accent 5" w:uiPriority="50"/>
-    <w:lsdException w:name="List Table 6 Colorful Accent 5" w:uiPriority="51"/>
-    <w:lsdException w:name="List Table 7 Colorful Accent 5" w:uiPriority="52"/>
-    <w:lsdException w:name="List Table 1 Light Accent 6" w:uiPriority="46"/>
-    <w:lsdException w:name="List Table 2 Accent 6" w:uiPriority="47"/>
-    <w:lsdException w:name="List Table 3 Accent 6" w:uiPriority="48"/>
-    <w:lsdException w:name="List Table 4 Accent 6" w:uiPriority="49"/>
-    <w:lsdException w:name="List Table 5 Dark Accent 6" w:uiPriority="50"/>
-    <w:lsdException w:name="List Table 6 Colorful Accent 6" w:uiPriority="51"/>
-    <w:lsdException w:name="List Table 7 Colorful Accent 6" w:uiPriority="52"/>
+  <w:latentStyles w:defLockedState="0" w:defUIPriority="99" w:defSemiHidden="1" w:defUnhideWhenUsed="1" w:defQFormat="0" w:count="276">
+    <w:lsdException w:name="Normal" w:semiHidden="0" w:uiPriority="0" w:unhideWhenUsed="0" w:qFormat="1"/>
+    <w:lsdException w:name="heading 1" w:semiHidden="0" w:uiPriority="9" w:unhideWhenUsed="0" w:qFormat="1"/>
+    <w:lsdException w:name="heading 2" w:uiPriority="9" w:qFormat="1"/>
+    <w:lsdException w:name="heading 3" w:uiPriority="9" w:qFormat="1"/>
+    <w:lsdException w:name="heading 4" w:uiPriority="9" w:qFormat="1"/>
+    <w:lsdException w:name="heading 5" w:uiPriority="9" w:qFormat="1"/>
+    <w:lsdException w:name="heading 6" w:uiPriority="9" w:qFormat="1"/>
+    <w:lsdException w:name="heading 7" w:uiPriority="9" w:qFormat="1"/>
+    <w:lsdException w:name="heading 8" w:uiPriority="9" w:qFormat="1"/>
+    <w:lsdException w:name="heading 9" w:uiPriority="9" w:qFormat="1"/>
+    <w:lsdException w:name="toc 1" w:uiPriority="39"/>
+    <w:lsdException w:name="toc 2" w:uiPriority="39"/>
+    <w:lsdException w:name="toc 3" w:uiPriority="39"/>
+    <w:lsdException w:name="toc 4" w:uiPriority="39"/>
+    <w:lsdException w:name="toc 5" w:uiPriority="39"/>
+    <w:lsdException w:name="toc 6" w:uiPriority="39"/>
+    <w:lsdException w:name="toc 7" w:uiPriority="39"/>
+    <w:lsdException w:name="toc 8" w:uiPriority="39"/>
+    <w:lsdException w:name="toc 9" w:uiPriority="39"/>
+    <w:lsdException w:name="caption" w:uiPriority="35" w:qFormat="1"/>
+    <w:lsdException w:name="Title" w:semiHidden="0" w:uiPriority="10" w:unhideWhenUsed="0" w:qFormat="1"/>
+    <w:lsdException w:name="Default Paragraph Font" w:uiPriority="1"/>
+    <w:lsdException w:name="Subtitle" w:semiHidden="0" w:uiPriority="11" w:unhideWhenUsed="0" w:qFormat="1"/>
+    <w:lsdException w:name="Strong" w:semiHidden="0" w:uiPriority="22" w:unhideWhenUsed="0" w:qFormat="1"/>
+    <w:lsdException w:name="Emphasis" w:semiHidden="0" w:uiPriority="20" w:unhideWhenUsed="0" w:qFormat="1"/>
+    <w:lsdException w:name="Table Grid" w:semiHidden="0" w:uiPriority="39" w:unhideWhenUsed="0"/>
+    <w:lsdException w:name="Note Level 1" w:semiHidden="0" w:unhideWhenUsed="0"/>
+    <w:lsdException w:name="Note Level 2" w:semiHidden="0" w:unhideWhenUsed="0"/>
+    <w:lsdException w:name="Note Level 3" w:semiHidden="0" w:unhideWhenUsed="0"/>
+    <w:lsdException w:name="Note Level 4" w:semiHidden="0" w:unhideWhenUsed="0"/>
+    <w:lsdException w:name="Note Level 5" w:semiHidden="0" w:unhideWhenUsed="0"/>
+    <w:lsdException w:name="Note Level 6" w:semiHidden="0" w:unhideWhenUsed="0"/>
+    <w:lsdException w:name="Note Level 7" w:semiHidden="0" w:unhideWhenUsed="0"/>
+    <w:lsdException w:name="Note Level 8" w:semiHidden="0" w:unhideWhenUsed="0"/>
+    <w:lsdException w:name="Note Level 9" w:semiHidden="0" w:unhideWhenUsed="0"/>
+    <w:lsdException w:name="Placeholder Text" w:unhideWhenUsed="0"/>
+    <w:lsdException w:name="No Spacing" w:semiHidden="0" w:uiPriority="1" w:unhideWhenUsed="0" w:qFormat="1"/>
+    <w:lsdException w:name="Light Shading" w:semiHidden="0" w:uiPriority="60" w:unhideWhenUsed="0"/>
+    <w:lsdException w:name="Light List" w:semiHidden="0" w:uiPriority="61" w:unhideWhenUsed="0"/>
+    <w:lsdException w:name="Light Grid" w:semiHidden="0" w:uiPriority="62" w:unhideWhenUsed="0"/>
+    <w:lsdException w:name="Medium Shading 1" w:semiHidden="0" w:uiPriority="63" w:unhideWhenUsed="0"/>
+    <w:lsdException w:name="Medium Shading 2" w:semiHidden="0" w:uiPriority="64" w:unhideWhenUsed="0"/>
+    <w:lsdException w:name="Medium List 1" w:semiHidden="0" w:uiPriority="65" w:unhideWhenUsed="0"/>
+    <w:lsdException w:name="Medium List 2" w:semiHidden="0" w:uiPriority="66" w:unhideWhenUsed="0"/>
+    <w:lsdException w:name="Medium Grid 1" w:semiHidden="0" w:uiPriority="67" w:unhideWhenUsed="0"/>
+    <w:lsdException w:name="Medium Grid 2" w:semiHidden="0" w:uiPriority="68" w:unhideWhenUsed="0"/>
+    <w:lsdException w:name="Medium Grid 3" w:semiHidden="0" w:uiPriority="69" w:unhideWhenUsed="0"/>
+    <w:lsdException w:name="Dark List" w:semiHidden="0" w:uiPriority="70" w:unhideWhenUsed="0"/>
+    <w:lsdException w:name="Colorful Shading" w:semiHidden="0" w:uiPriority="71" w:unhideWhenUsed="0"/>
+    <w:lsdException w:name="Colorful List" w:semiHidden="0" w:uiPriority="72" w:unhideWhenUsed="0"/>
+    <w:lsdException w:name="Colorful Grid" w:semiHidden="0" w:uiPriority="73" w:unhideWhenUsed="0"/>
+    <w:lsdException w:name="Light Shading Accent 1" w:semiHidden="0" w:uiPriority="60" w:unhideWhenUsed="0"/>
+    <w:lsdException w:name="Light List Accent 1" w:semiHidden="0" w:uiPriority="61" w:unhideWhenUsed="0"/>
+    <w:lsdException w:name="Light Grid Accent 1" w:semiHidden="0" w:uiPriority="62" w:unhideWhenUsed="0"/>
+    <w:lsdException w:name="Medium Shading 1 Accent 1" w:semiHidden="0" w:uiPriority="63" w:unhideWhenUsed="0"/>
+    <w:lsdException w:name="Medium Shading 2 Accent 1" w:semiHidden="0" w:uiPriority="64" w:unhideWhenUsed="0"/>
+    <w:lsdException w:name="Medium List 1 Accent 1" w:semiHidden="0" w:uiPriority="65" w:unhideWhenUsed="0"/>
+    <w:lsdException w:name="Revision" w:unhideWhenUsed="0"/>
+    <w:lsdException w:name="List Paragraph" w:semiHidden="0" w:uiPriority="34" w:unhideWhenUsed="0" w:qFormat="1"/>
+    <w:lsdException w:name="Quote" w:semiHidden="0" w:uiPriority="29" w:unhideWhenUsed="0" w:qFormat="1"/>
+    <w:lsdException w:name="Intense Quote" w:semiHidden="0" w:uiPriority="30" w:unhideWhenUsed="0" w:qFormat="1"/>
+    <w:lsdException w:name="Medium List 2 Accent 1" w:semiHidden="0" w:uiPriority="66" w:unhideWhenUsed="0"/>
+    <w:lsdException w:name="Medium Grid 1 Accent 1" w:semiHidden="0" w:uiPriority="67" w:unhideWhenUsed="0"/>
+    <w:lsdException w:name="Medium Grid 2 Accent 1" w:semiHidden="0" w:uiPriority="68" w:unhideWhenUsed="0"/>
+    <w:lsdException w:name="Medium Grid 3 Accent 1" w:semiHidden="0" w:uiPriority="69" w:unhideWhenUsed="0"/>
+    <w:lsdException w:name="Dark List Accent 1" w:semiHidden="0" w:uiPriority="70" w:unhideWhenUsed="0"/>
+    <w:lsdException w:name="Colorful Shading Accent 1" w:semiHidden="0" w:uiPriority="71" w:unhideWhenUsed="0"/>
+    <w:lsdException w:name="Colorful List Accent 1" w:semiHidden="0" w:uiPriority="72" w:unhideWhenUsed="0"/>
+    <w:lsdException w:name="Colorful Grid Accent 1" w:semiHidden="0" w:uiPriority="73" w:unhideWhenUsed="0"/>
+    <w:lsdException w:name="Light Shading Accent 2" w:semiHidden="0" w:uiPriority="60" w:unhideWhenUsed="0"/>
+    <w:lsdException w:name="Light List Accent 2" w:semiHidden="0" w:uiPriority="61" w:unhideWhenUsed="0"/>
+    <w:lsdException w:name="Light Grid Accent 2" w:semiHidden="0" w:uiPriority="62" w:unhideWhenUsed="0"/>
+    <w:lsdException w:name="Medium Shading 1 Accent 2" w:semiHidden="0" w:uiPriority="63" w:unhideWhenUsed="0"/>
+    <w:lsdException w:name="Medium Shading 2 Accent 2" w:semiHidden="0" w:uiPriority="64" w:unhideWhenUsed="0"/>
+    <w:lsdException w:name="Medium List 1 Accent 2" w:semiHidden="0" w:uiPriority="65" w:unhideWhenUsed="0"/>
+    <w:lsdException w:name="Medium List 2 Accent 2" w:semiHidden="0" w:uiPriority="66" w:unhideWhenUsed="0"/>
+    <w:lsdException w:name="Medium Grid 1 Accent 2" w:semiHidden="0" w:uiPriority="67" w:unhideWhenUsed="0"/>
+    <w:lsdException w:name="Medium Grid 2 Accent 2" w:semiHidden="0" w:uiPriority="68" w:unhideWhenUsed="0"/>
+    <w:lsdException w:name="Medium Grid 3 Accent 2" w:semiHidden="0" w:uiPriority="69" w:unhideWhenUsed="0"/>
+    <w:lsdException w:name="Dark List Accent 2" w:semiHidden="0" w:uiPriority="70" w:unhideWhenUsed="0"/>
+    <w:lsdException w:name="Colorful Shading Accent 2" w:semiHidden="0" w:uiPriority="71" w:unhideWhenUsed="0"/>
+    <w:lsdException w:name="Colorful List Accent 2" w:semiHidden="0" w:uiPriority="72" w:unhideWhenUsed="0"/>
+    <w:lsdException w:name="Colorful Grid Accent 2" w:semiHidden="0" w:uiPriority="73" w:unhideWhenUsed="0"/>
+    <w:lsdException w:name="Light Shading Accent 3" w:semiHidden="0" w:uiPriority="60" w:unhideWhenUsed="0"/>
+    <w:lsdException w:name="Light List Accent 3" w:semiHidden="0" w:uiPriority="61" w:unhideWhenUsed="0"/>
+    <w:lsdException w:name="Light Grid Accent 3" w:semiHidden="0" w:uiPriority="62" w:unhideWhenUsed="0"/>
+    <w:lsdException w:name="Medium Shading 1 Accent 3" w:semiHidden="0" w:uiPriority="63" w:unhideWhenUsed="0"/>
+    <w:lsdException w:name="Medium Shading 2 Accent 3" w:semiHidden="0" w:uiPriority="64" w:unhideWhenUsed="0"/>
+    <w:lsdException w:name="Medium List 1 Accent 3" w:semiHidden="0" w:uiPriority="65" w:unhideWhenUsed="0"/>
+    <w:lsdException w:name="Medium List 2 Accent 3" w:semiHidden="0" w:uiPriority="66" w:unhideWhenUsed="0"/>
+    <w:lsdException w:name="Medium Grid 1 Accent 3" w:semiHidden="0" w:uiPriority="67" w:unhideWhenUsed="0"/>
+    <w:lsdException w:name="Medium Grid 2 Accent 3" w:semiHidden="0" w:uiPriority="68" w:unhideWhenUsed="0"/>
+    <w:lsdException w:name="Medium Grid 3 Accent 3" w:semiHidden="0" w:uiPriority="69" w:unhideWhenUsed="0"/>
+    <w:lsdException w:name="Dark List Accent 3" w:semiHidden="0" w:uiPriority="70" w:unhideWhenUsed="0"/>
+    <w:lsdException w:name="Colorful Shading Accent 3" w:semiHidden="0" w:uiPriority="71" w:unhideWhenUsed="0"/>
+    <w:lsdException w:name="Colorful List Accent 3" w:semiHidden="0" w:uiPriority="72" w:unhideWhenUsed="0"/>
+    <w:lsdException w:name="Colorful Grid Accent 3" w:semiHidden="0" w:uiPriority="73" w:unhideWhenUsed="0"/>
+    <w:lsdException w:name="Light Shading Accent 4" w:semiHidden="0" w:uiPriority="60" w:unhideWhenUsed="0"/>
+    <w:lsdException w:name="Light List Accent 4" w:semiHidden="0" w:uiPriority="61" w:unhideWhenUsed="0"/>
+    <w:lsdException w:name="Light Grid Accent 4" w:semiHidden="0" w:uiPriority="62" w:unhideWhenUsed="0"/>
+    <w:lsdException w:name="Medium Shading 1 Accent 4" w:semiHidden="0" w:uiPriority="63" w:unhideWhenUsed="0"/>
+    <w:lsdException w:name="Medium Shading 2 Accent 4" w:semiHidden="0" w:uiPriority="64" w:unhideWhenUsed="0"/>
+    <w:lsdException w:name="Medium List 1 Accent 4" w:semiHidden="0" w:uiPriority="65" w:unhideWhenUsed="0"/>
+    <w:lsdException w:name="Medium List 2 Accent 4" w:semiHidden="0" w:uiPriority="66" w:unhideWhenUsed="0"/>
+    <w:lsdException w:name="Medium Grid 1 Accent 4" w:semiHidden="0" w:uiPriority="67" w:unhideWhenUsed="0"/>
+    <w:lsdException w:name="Medium Grid 2 Accent 4" w:semiHidden="0" w:uiPriority="68" w:unhideWhenUsed="0"/>
+    <w:lsdException w:name="Medium Grid 3 Accent 4" w:semiHidden="0" w:uiPriority="69" w:unhideWhenUsed="0"/>
+    <w:lsdException w:name="Dark List Accent 4" w:semiHidden="0" w:uiPriority="70" w:unhideWhenUsed="0"/>
+    <w:lsdException w:name="Colorful Shading Accent 4" w:semiHidden="0" w:uiPriority="71" w:unhideWhenUsed="0"/>
+    <w:lsdException w:name="Colorful List Accent 4" w:semiHidden="0" w:uiPriority="72" w:unhideWhenUsed="0"/>
+    <w:lsdException w:name="Colorful Grid Accent 4" w:semiHidden="0" w:uiPriority="73" w:unhideWhenUsed="0"/>
+    <w:lsdException w:name="Light Shading Accent 5" w:semiHidden="0" w:uiPriority="60" w:unhideWhenUsed="0"/>
+    <w:lsdException w:name="Light List Accent 5" w:semiHidden="0" w:uiPriority="61" w:unhideWhenUsed="0"/>
+    <w:lsdException w:name="Light Grid Accent 5" w:semiHidden="0" w:uiPriority="62" w:unhideWhenUsed="0"/>
+    <w:lsdException w:name="Medium Shading 1 Accent 5" w:semiHidden="0" w:uiPriority="63" w:unhideWhenUsed="0"/>
+    <w:lsdException w:name="Medium Shading 2 Accent 5" w:semiHidden="0" w:uiPriority="64" w:unhideWhenUsed="0"/>
+    <w:lsdException w:name="Medium List 1 Accent 5" w:semiHidden="0" w:uiPriority="65" w:unhideWhenUsed="0"/>
+    <w:lsdException w:name="Medium List 2 Accent 5" w:semiHidden="0" w:uiPriority="66" w:unhideWhenUsed="0"/>
+    <w:lsdException w:name="Medium Grid 1 Accent 5" w:semiHidden="0" w:uiPriority="67" w:unhideWhenUsed="0"/>
+    <w:lsdException w:name="Medium Grid 2 Accent 5" w:semiHidden="0" w:uiPriority="68" w:unhideWhenUsed="0"/>
+    <w:lsdException w:name="Medium Grid 3 Accent 5" w:semiHidden="0" w:uiPriority="69" w:unhideWhenUsed="0"/>
+    <w:lsdException w:name="Dark List Accent 5" w:semiHidden="0" w:uiPriority="70" w:unhideWhenUsed="0"/>
+    <w:lsdException w:name="Colorful Shading Accent 5" w:semiHidden="0" w:uiPriority="71" w:unhideWhenUsed="0"/>
+    <w:lsdException w:name="Colorful List Accent 5" w:semiHidden="0" w:uiPriority="72" w:unhideWhenUsed="0"/>
+    <w:lsdException w:name="Colorful Grid Accent 5" w:semiHidden="0" w:uiPriority="73" w:unhideWhenUsed="0"/>
+    <w:lsdException w:name="Light Shading Accent 6" w:semiHidden="0" w:uiPriority="60" w:unhideWhenUsed="0"/>
+    <w:lsdException w:name="Light List Accent 6" w:semiHidden="0" w:uiPriority="61" w:unhideWhenUsed="0"/>
+    <w:lsdException w:name="Light Grid Accent 6" w:semiHidden="0" w:uiPriority="62" w:unhideWhenUsed="0"/>
+    <w:lsdException w:name="Medium Shading 1 Accent 6" w:semiHidden="0" w:uiPriority="63" w:unhideWhenUsed="0"/>
+    <w:lsdException w:name="Medium Shading 2 Accent 6" w:semiHidden="0" w:uiPriority="64" w:unhideWhenUsed="0"/>
+    <w:lsdException w:name="Medium List 1 Accent 6" w:semiHidden="0" w:uiPriority="65" w:unhideWhenUsed="0"/>
+    <w:lsdException w:name="Medium List 2 Accent 6" w:semiHidden="0" w:uiPriority="66" w:unhideWhenUsed="0"/>
+    <w:lsdException w:name="Medium Grid 1 Accent 6" w:semiHidden="0" w:uiPriority="67" w:unhideWhenUsed="0"/>
+    <w:lsdException w:name="Medium Grid 2 Accent 6" w:semiHidden="0" w:uiPriority="68" w:unhideWhenUsed="0"/>
+    <w:lsdException w:name="Medium Grid 3 Accent 6" w:semiHidden="0" w:uiPriority="69" w:unhideWhenUsed="0"/>
+    <w:lsdException w:name="Dark List Accent 6" w:semiHidden="0" w:uiPriority="70" w:unhideWhenUsed="0"/>
+    <w:lsdException w:name="Colorful Shading Accent 6" w:semiHidden="0" w:uiPriority="71" w:unhideWhenUsed="0"/>
+    <w:lsdException w:name="Colorful List Accent 6" w:semiHidden="0" w:uiPriority="72" w:unhideWhenUsed="0"/>
+    <w:lsdException w:name="Colorful Grid Accent 6" w:semiHidden="0" w:uiPriority="73" w:unhideWhenUsed="0"/>
+    <w:lsdException w:name="Subtle Emphasis" w:semiHidden="0" w:uiPriority="19" w:unhideWhenUsed="0" w:qFormat="1"/>
+    <w:lsdException w:name="Intense Emphasis" w:semiHidden="0" w:uiPriority="21" w:unhideWhenUsed="0" w:qFormat="1"/>
+    <w:lsdException w:name="Subtle Reference" w:semiHidden="0" w:uiPriority="31" w:unhideWhenUsed="0" w:qFormat="1"/>
+    <w:lsdException w:name="Intense Reference" w:semiHidden="0" w:uiPriority="32" w:unhideWhenUsed="0" w:qFormat="1"/>
+    <w:lsdException w:name="Book Title" w:semiHidden="0" w:uiPriority="33" w:unhideWhenUsed="0" w:qFormat="1"/>
+    <w:lsdException w:name="Bibliography" w:uiPriority="37"/>
+    <w:lsdException w:name="TOC Heading" w:uiPriority="39" w:qFormat="1"/>
+  </w:latentStyles>
+  <w:style w:type="paragraph" w:default="1" w:styleId="Normal">
+    <w:name w:val="Normal"/>
+    <w:qFormat/>
+  </w:style>
+  <w:style w:type="character" w:default="1" w:styleId="DefaultParagraphFont">
+    <w:name w:val="Default Paragraph Font"/>
+    <w:uiPriority w:val="1"/>
+    <w:semiHidden/>
+    <w:unhideWhenUsed/>
+  </w:style>
+  <w:style w:type="table" w:default="1" w:styleId="TableNormal">
+    <w:name w:val="Normal Table"/>
+    <w:uiPriority w:val="99"/>
+    <w:semiHidden/>
+    <w:unhideWhenUsed/>
+    <w:tblPr>
+      <w:tblInd w:w="0" w:type="dxa"/>
+      <w:tblCellMar>
+        <w:top w:w="0" w:type="dxa"/>
+        <w:left w:w="108" w:type="dxa"/>
+        <w:bottom w:w="0" w:type="dxa"/>
+        <w:right w:w="108" w:type="dxa"/>
+      </w:tblCellMar>
+    </w:tblPr>
+  </w:style>
+  <w:style w:type="numbering" w:default="1" w:styleId="NoList">
+    <w:name w:val="No List"/>
+    <w:uiPriority w:val="99"/>
+    <w:semiHidden/>
+    <w:unhideWhenUsed/>
+  </w:style>
+  <w:style w:type="paragraph" w:styleId="ListParagraph">
+    <w:name w:val="List Paragraph"/>
+    <w:basedOn w:val="Normal"/>
+    <w:uiPriority w:val="34"/>
+    <w:qFormat/>
+    <w:rsid w:val="00F32003"/>
+    <w:pPr>
+      <w:ind w:left="720"/>
+      <w:contextualSpacing/>
+    </w:pPr>
+  </w:style>
+</w:styles>
+</file>
+
+<file path=word/stylesWithEffects.xml><?xml version="1.0" encoding="utf-8"?>
+<w:styles xmlns:wpc="http://schemas.microsoft.com/office/word/2010/wordprocessingCanvas" xmlns:mo="http://schemas.microsoft.com/office/mac/office/2008/main" xmlns:mc="http://schemas.openxmlformats.org/markup-compatibility/2006" xmlns:mv="urn:schemas-microsoft-com:mac:vml" xmlns:o="urn:schemas-microsoft-com:office:office" xmlns:r="http://schemas.openxmlformats.org/officeDocument/2006/relationships" xmlns:m="http://schemas.openxmlformats.org/officeDocument/2006/math" xmlns:v="urn:schemas-microsoft-com:vml" xmlns:wp14="http://schemas.microsoft.com/office/word/2010/wordprocessingDrawing" xmlns:wp="http://schemas.openxmlformats.org/drawingml/2006/wordprocessingDrawing" xmlns:w10="urn:schemas-microsoft-com:office:word" xmlns:w="http://schemas.openxmlformats.org/wordprocessingml/2006/main" xmlns:w14="http://schemas.microsoft.com/office/word/2010/wordml" xmlns:wpg="http://schemas.microsoft.com/office/word/2010/wordprocessingGroup" xmlns:wpi="http://schemas.microsoft.com/office/word/2010/wordprocessingInk" xmlns:wne="http://schemas.microsoft.com/office/word/2006/wordml" xmlns:wps="http://schemas.microsoft.com/office/word/2010/wordprocessingShape" mc:Ignorable="w14 wp14">
+  <w:docDefaults>
+    <w:rPrDefault>
+      <w:rPr>
+        <w:rFonts w:asciiTheme="minorHAnsi" w:eastAsiaTheme="minorHAnsi" w:hAnsiTheme="minorHAnsi" w:cstheme="minorBidi"/>
+        <w:sz w:val="22"/>
+        <w:szCs w:val="22"/>
+        <w:lang w:val="en-US" w:eastAsia="en-US" w:bidi="ar-SA"/>
+      </w:rPr>
+    </w:rPrDefault>
+    <w:pPrDefault>
+      <w:pPr>
+        <w:spacing w:after="160" w:line="259" w:lineRule="auto"/>
+      </w:pPr>
+    </w:pPrDefault>
+  </w:docDefaults>
+  <w:latentStyles w:defLockedState="0" w:defUIPriority="99" w:defSemiHidden="1" w:defUnhideWhenUsed="1" w:defQFormat="0" w:count="276">
+    <w:lsdException w:name="Normal" w:semiHidden="0" w:uiPriority="0" w:unhideWhenUsed="0" w:qFormat="1"/>
+    <w:lsdException w:name="heading 1" w:semiHidden="0" w:uiPriority="9" w:unhideWhenUsed="0" w:qFormat="1"/>
+    <w:lsdException w:name="heading 2" w:uiPriority="9" w:qFormat="1"/>
+    <w:lsdException w:name="heading 3" w:uiPriority="9" w:qFormat="1"/>
+    <w:lsdException w:name="heading 4" w:uiPriority="9" w:qFormat="1"/>
+    <w:lsdException w:name="heading 5" w:uiPriority="9" w:qFormat="1"/>
+    <w:lsdException w:name="heading 6" w:uiPriority="9" w:qFormat="1"/>
+    <w:lsdException w:name="heading 7" w:uiPriority="9" w:qFormat="1"/>
+    <w:lsdException w:name="heading 8" w:uiPriority="9" w:qFormat="1"/>
+    <w:lsdException w:name="heading 9" w:uiPriority="9" w:qFormat="1"/>
+    <w:lsdException w:name="toc 1" w:uiPriority="39"/>
+    <w:lsdException w:name="toc 2" w:uiPriority="39"/>
+    <w:lsdException w:name="toc 3" w:uiPriority="39"/>
+    <w:lsdException w:name="toc 4" w:uiPriority="39"/>
+    <w:lsdException w:name="toc 5" w:uiPriority="39"/>
+    <w:lsdException w:name="toc 6" w:uiPriority="39"/>
+    <w:lsdException w:name="toc 7" w:uiPriority="39"/>
+    <w:lsdException w:name="toc 8" w:uiPriority="39"/>
+    <w:lsdException w:name="toc 9" w:uiPriority="39"/>
+    <w:lsdException w:name="caption" w:uiPriority="35" w:qFormat="1"/>
+    <w:lsdException w:name="Title" w:semiHidden="0" w:uiPriority="10" w:unhideWhenUsed="0" w:qFormat="1"/>
+    <w:lsdException w:name="Default Paragraph Font" w:uiPriority="1"/>
+    <w:lsdException w:name="Subtitle" w:semiHidden="0" w:uiPriority="11" w:unhideWhenUsed="0" w:qFormat="1"/>
+    <w:lsdException w:name="Strong" w:semiHidden="0" w:uiPriority="22" w:unhideWhenUsed="0" w:qFormat="1"/>
+    <w:lsdException w:name="Emphasis" w:semiHidden="0" w:uiPriority="20" w:unhideWhenUsed="0" w:qFormat="1"/>
+    <w:lsdException w:name="Table Grid" w:semiHidden="0" w:uiPriority="39" w:unhideWhenUsed="0"/>
+    <w:lsdException w:name="Note Level 1" w:semiHidden="0" w:unhideWhenUsed="0"/>
+    <w:lsdException w:name="Note Level 2" w:semiHidden="0" w:unhideWhenUsed="0"/>
+    <w:lsdException w:name="Note Level 3" w:semiHidden="0" w:unhideWhenUsed="0"/>
+    <w:lsdException w:name="Note Level 4" w:semiHidden="0" w:unhideWhenUsed="0"/>
+    <w:lsdException w:name="Note Level 5" w:semiHidden="0" w:unhideWhenUsed="0"/>
+    <w:lsdException w:name="Note Level 6" w:semiHidden="0" w:unhideWhenUsed="0"/>
+    <w:lsdException w:name="Note Level 7" w:semiHidden="0" w:unhideWhenUsed="0"/>
+    <w:lsdException w:name="Note Level 8" w:semiHidden="0" w:unhideWhenUsed="0"/>
+    <w:lsdException w:name="Note Level 9" w:semiHidden="0" w:unhideWhenUsed="0"/>
+    <w:lsdException w:name="Placeholder Text" w:unhideWhenUsed="0"/>
+    <w:lsdException w:name="No Spacing" w:semiHidden="0" w:uiPriority="1" w:unhideWhenUsed="0" w:qFormat="1"/>
+    <w:lsdException w:name="Light Shading" w:semiHidden="0" w:uiPriority="60" w:unhideWhenUsed="0"/>
+    <w:lsdException w:name="Light List" w:semiHidden="0" w:uiPriority="61" w:unhideWhenUsed="0"/>
+    <w:lsdException w:name="Light Grid" w:semiHidden="0" w:uiPriority="62" w:unhideWhenUsed="0"/>
+    <w:lsdException w:name="Medium Shading 1" w:semiHidden="0" w:uiPriority="63" w:unhideWhenUsed="0"/>
+    <w:lsdException w:name="Medium Shading 2" w:semiHidden="0" w:uiPriority="64" w:unhideWhenUsed="0"/>
+    <w:lsdException w:name="Medium List 1" w:semiHidden="0" w:uiPriority="65" w:unhideWhenUsed="0"/>
+    <w:lsdException w:name="Medium List 2" w:semiHidden="0" w:uiPriority="66" w:unhideWhenUsed="0"/>
+    <w:lsdException w:name="Medium Grid 1" w:semiHidden="0" w:uiPriority="67" w:unhideWhenUsed="0"/>
+    <w:lsdException w:name="Medium Grid 2" w:semiHidden="0" w:uiPriority="68" w:unhideWhenUsed="0"/>
+    <w:lsdException w:name="Medium Grid 3" w:semiHidden="0" w:uiPriority="69" w:unhideWhenUsed="0"/>
+    <w:lsdException w:name="Dark List" w:semiHidden="0" w:uiPriority="70" w:unhideWhenUsed="0"/>
+    <w:lsdException w:name="Colorful Shading" w:semiHidden="0" w:uiPriority="71" w:unhideWhenUsed="0"/>
+    <w:lsdException w:name="Colorful List" w:semiHidden="0" w:uiPriority="72" w:unhideWhenUsed="0"/>
+    <w:lsdException w:name="Colorful Grid" w:semiHidden="0" w:uiPriority="73" w:unhideWhenUsed="0"/>
+    <w:lsdException w:name="Light Shading Accent 1" w:semiHidden="0" w:uiPriority="60" w:unhideWhenUsed="0"/>
+    <w:lsdException w:name="Light List Accent 1" w:semiHidden="0" w:uiPriority="61" w:unhideWhenUsed="0"/>
+    <w:lsdException w:name="Light Grid Accent 1" w:semiHidden="0" w:uiPriority="62" w:unhideWhenUsed="0"/>
+    <w:lsdException w:name="Medium Shading 1 Accent 1" w:semiHidden="0" w:uiPriority="63" w:unhideWhenUsed="0"/>
+    <w:lsdException w:name="Medium Shading 2 Accent 1" w:semiHidden="0" w:uiPriority="64" w:unhideWhenUsed="0"/>
+    <w:lsdException w:name="Medium List 1 Accent 1" w:semiHidden="0" w:uiPriority="65" w:unhideWhenUsed="0"/>
+    <w:lsdException w:name="Revision" w:unhideWhenUsed="0"/>
+    <w:lsdException w:name="List Paragraph" w:semiHidden="0" w:uiPriority="34" w:unhideWhenUsed="0" w:qFormat="1"/>
+    <w:lsdException w:name="Quote" w:semiHidden="0" w:uiPriority="29" w:unhideWhenUsed="0" w:qFormat="1"/>
+    <w:lsdException w:name="Intense Quote" w:semiHidden="0" w:uiPriority="30" w:unhideWhenUsed="0" w:qFormat="1"/>
+    <w:lsdException w:name="Medium List 2 Accent 1" w:semiHidden="0" w:uiPriority="66" w:unhideWhenUsed="0"/>
+    <w:lsdException w:name="Medium Grid 1 Accent 1" w:semiHidden="0" w:uiPriority="67" w:unhideWhenUsed="0"/>
+    <w:lsdException w:name="Medium Grid 2 Accent 1" w:semiHidden="0" w:uiPriority="68" w:unhideWhenUsed="0"/>
+    <w:lsdException w:name="Medium Grid 3 Accent 1" w:semiHidden="0" w:uiPriority="69" w:unhideWhenUsed="0"/>
+    <w:lsdException w:name="Dark List Accent 1" w:semiHidden="0" w:uiPriority="70" w:unhideWhenUsed="0"/>
+    <w:lsdException w:name="Colorful Shading Accent 1" w:semiHidden="0" w:uiPriority="71" w:unhideWhenUsed="0"/>
+    <w:lsdException w:name="Colorful List Accent 1" w:semiHidden="0" w:uiPriority="72" w:unhideWhenUsed="0"/>
+    <w:lsdException w:name="Colorful Grid Accent 1" w:semiHidden="0" w:uiPriority="73" w:unhideWhenUsed="0"/>
+    <w:lsdException w:name="Light Shading Accent 2" w:semiHidden="0" w:uiPriority="60" w:unhideWhenUsed="0"/>
+    <w:lsdException w:name="Light List Accent 2" w:semiHidden="0" w:uiPriority="61" w:unhideWhenUsed="0"/>
+    <w:lsdException w:name="Light Grid Accent 2" w:semiHidden="0" w:uiPriority="62" w:unhideWhenUsed="0"/>
+    <w:lsdException w:name="Medium Shading 1 Accent 2" w:semiHidden="0" w:uiPriority="63" w:unhideWhenUsed="0"/>
+    <w:lsdException w:name="Medium Shading 2 Accent 2" w:semiHidden="0" w:uiPriority="64" w:unhideWhenUsed="0"/>
+    <w:lsdException w:name="Medium List 1 Accent 2" w:semiHidden="0" w:uiPriority="65" w:unhideWhenUsed="0"/>
+    <w:lsdException w:name="Medium List 2 Accent 2" w:semiHidden="0" w:uiPriority="66" w:unhideWhenUsed="0"/>
+    <w:lsdException w:name="Medium Grid 1 Accent 2" w:semiHidden="0" w:uiPriority="67" w:unhideWhenUsed="0"/>
+    <w:lsdException w:name="Medium Grid 2 Accent 2" w:semiHidden="0" w:uiPriority="68" w:unhideWhenUsed="0"/>
+    <w:lsdException w:name="Medium Grid 3 Accent 2" w:semiHidden="0" w:uiPriority="69" w:unhideWhenUsed="0"/>
+    <w:lsdException w:name="Dark List Accent 2" w:semiHidden="0" w:uiPriority="70" w:unhideWhenUsed="0"/>
+    <w:lsdException w:name="Colorful Shading Accent 2" w:semiHidden="0" w:uiPriority="71" w:unhideWhenUsed="0"/>
+    <w:lsdException w:name="Colorful List Accent 2" w:semiHidden="0" w:uiPriority="72" w:unhideWhenUsed="0"/>
+    <w:lsdException w:name="Colorful Grid Accent 2" w:semiHidden="0" w:uiPriority="73" w:unhideWhenUsed="0"/>
+    <w:lsdException w:name="Light Shading Accent 3" w:semiHidden="0" w:uiPriority="60" w:unhideWhenUsed="0"/>
+    <w:lsdException w:name="Light List Accent 3" w:semiHidden="0" w:uiPriority="61" w:unhideWhenUsed="0"/>
+    <w:lsdException w:name="Light Grid Accent 3" w:semiHidden="0" w:uiPriority="62" w:unhideWhenUsed="0"/>
+    <w:lsdException w:name="Medium Shading 1 Accent 3" w:semiHidden="0" w:uiPriority="63" w:unhideWhenUsed="0"/>
+    <w:lsdException w:name="Medium Shading 2 Accent 3" w:semiHidden="0" w:uiPriority="64" w:unhideWhenUsed="0"/>
+    <w:lsdException w:name="Medium List 1 Accent 3" w:semiHidden="0" w:uiPriority="65" w:unhideWhenUsed="0"/>
+    <w:lsdException w:name="Medium List 2 Accent 3" w:semiHidden="0" w:uiPriority="66" w:unhideWhenUsed="0"/>
+    <w:lsdException w:name="Medium Grid 1 Accent 3" w:semiHidden="0" w:uiPriority="67" w:unhideWhenUsed="0"/>
+    <w:lsdException w:name="Medium Grid 2 Accent 3" w:semiHidden="0" w:uiPriority="68" w:unhideWhenUsed="0"/>
+    <w:lsdException w:name="Medium Grid 3 Accent 3" w:semiHidden="0" w:uiPriority="69" w:unhideWhenUsed="0"/>
+    <w:lsdException w:name="Dark List Accent 3" w:semiHidden="0" w:uiPriority="70" w:unhideWhenUsed="0"/>
+    <w:lsdException w:name="Colorful Shading Accent 3" w:semiHidden="0" w:uiPriority="71" w:unhideWhenUsed="0"/>
+    <w:lsdException w:name="Colorful List Accent 3" w:semiHidden="0" w:uiPriority="72" w:unhideWhenUsed="0"/>
+    <w:lsdException w:name="Colorful Grid Accent 3" w:semiHidden="0" w:uiPriority="73" w:unhideWhenUsed="0"/>
+    <w:lsdException w:name="Light Shading Accent 4" w:semiHidden="0" w:uiPriority="60" w:unhideWhenUsed="0"/>
+    <w:lsdException w:name="Light List Accent 4" w:semiHidden="0" w:uiPriority="61" w:unhideWhenUsed="0"/>
+    <w:lsdException w:name="Light Grid Accent 4" w:semiHidden="0" w:uiPriority="62" w:unhideWhenUsed="0"/>
+    <w:lsdException w:name="Medium Shading 1 Accent 4" w:semiHidden="0" w:uiPriority="63" w:unhideWhenUsed="0"/>
+    <w:lsdException w:name="Medium Shading 2 Accent 4" w:semiHidden="0" w:uiPriority="64" w:unhideWhenUsed="0"/>
+    <w:lsdException w:name="Medium List 1 Accent 4" w:semiHidden="0" w:uiPriority="65" w:unhideWhenUsed="0"/>
+    <w:lsdException w:name="Medium List 2 Accent 4" w:semiHidden="0" w:uiPriority="66" w:unhideWhenUsed="0"/>
+    <w:lsdException w:name="Medium Grid 1 Accent 4" w:semiHidden="0" w:uiPriority="67" w:unhideWhenUsed="0"/>
+    <w:lsdException w:name="Medium Grid 2 Accent 4" w:semiHidden="0" w:uiPriority="68" w:unhideWhenUsed="0"/>
+    <w:lsdException w:name="Medium Grid 3 Accent 4" w:semiHidden="0" w:uiPriority="69" w:unhideWhenUsed="0"/>
+    <w:lsdException w:name="Dark List Accent 4" w:semiHidden="0" w:uiPriority="70" w:unhideWhenUsed="0"/>
+    <w:lsdException w:name="Colorful Shading Accent 4" w:semiHidden="0" w:uiPriority="71" w:unhideWhenUsed="0"/>
+    <w:lsdException w:name="Colorful List Accent 4" w:semiHidden="0" w:uiPriority="72" w:unhideWhenUsed="0"/>
+    <w:lsdException w:name="Colorful Grid Accent 4" w:semiHidden="0" w:uiPriority="73" w:unhideWhenUsed="0"/>
+    <w:lsdException w:name="Light Shading Accent 5" w:semiHidden="0" w:uiPriority="60" w:unhideWhenUsed="0"/>
+    <w:lsdException w:name="Light List Accent 5" w:semiHidden="0" w:uiPriority="61" w:unhideWhenUsed="0"/>
+    <w:lsdException w:name="Light Grid Accent 5" w:semiHidden="0" w:uiPriority="62" w:unhideWhenUsed="0"/>
+    <w:lsdException w:name="Medium Shading 1 Accent 5" w:semiHidden="0" w:uiPriority="63" w:unhideWhenUsed="0"/>
+    <w:lsdException w:name="Medium Shading 2 Accent 5" w:semiHidden="0" w:uiPriority="64" w:unhideWhenUsed="0"/>
+    <w:lsdException w:name="Medium List 1 Accent 5" w:semiHidden="0" w:uiPriority="65" w:unhideWhenUsed="0"/>
+    <w:lsdException w:name="Medium List 2 Accent 5" w:semiHidden="0" w:uiPriority="66" w:unhideWhenUsed="0"/>
+    <w:lsdException w:name="Medium Grid 1 Accent 5" w:semiHidden="0" w:uiPriority="67" w:unhideWhenUsed="0"/>
+    <w:lsdException w:name="Medium Grid 2 Accent 5" w:semiHidden="0" w:uiPriority="68" w:unhideWhenUsed="0"/>
+    <w:lsdException w:name="Medium Grid 3 Accent 5" w:semiHidden="0" w:uiPriority="69" w:unhideWhenUsed="0"/>
+    <w:lsdException w:name="Dark List Accent 5" w:semiHidden="0" w:uiPriority="70" w:unhideWhenUsed="0"/>
+    <w:lsdException w:name="Colorful Shading Accent 5" w:semiHidden="0" w:uiPriority="71" w:unhideWhenUsed="0"/>
+    <w:lsdException w:name="Colorful List Accent 5" w:semiHidden="0" w:uiPriority="72" w:unhideWhenUsed="0"/>
+    <w:lsdException w:name="Colorful Grid Accent 5" w:semiHidden="0" w:uiPriority="73" w:unhideWhenUsed="0"/>
+    <w:lsdException w:name="Light Shading Accent 6" w:semiHidden="0" w:uiPriority="60" w:unhideWhenUsed="0"/>
+    <w:lsdException w:name="Light List Accent 6" w:semiHidden="0" w:uiPriority="61" w:unhideWhenUsed="0"/>
+    <w:lsdException w:name="Light Grid Accent 6" w:semiHidden="0" w:uiPriority="62" w:unhideWhenUsed="0"/>
+    <w:lsdException w:name="Medium Shading 1 Accent 6" w:semiHidden="0" w:uiPriority="63" w:unhideWhenUsed="0"/>
+    <w:lsdException w:name="Medium Shading 2 Accent 6" w:semiHidden="0" w:uiPriority="64" w:unhideWhenUsed="0"/>
+    <w:lsdException w:name="Medium List 1 Accent 6" w:semiHidden="0" w:uiPriority="65" w:unhideWhenUsed="0"/>
+    <w:lsdException w:name="Medium List 2 Accent 6" w:semiHidden="0" w:uiPriority="66" w:unhideWhenUsed="0"/>
+    <w:lsdException w:name="Medium Grid 1 Accent 6" w:semiHidden="0" w:uiPriority="67" w:unhideWhenUsed="0"/>
+    <w:lsdException w:name="Medium Grid 2 Accent 6" w:semiHidden="0" w:uiPriority="68" w:unhideWhenUsed="0"/>
+    <w:lsdException w:name="Medium Grid 3 Accent 6" w:semiHidden="0" w:uiPriority="69" w:unhideWhenUsed="0"/>
+    <w:lsdException w:name="Dark List Accent 6" w:semiHidden="0" w:uiPriority="70" w:unhideWhenUsed="0"/>
+    <w:lsdException w:name="Colorful Shading Accent 6" w:semiHidden="0" w:uiPriority="71" w:unhideWhenUsed="0"/>
+    <w:lsdException w:name="Colorful List Accent 6" w:semiHidden="0" w:uiPriority="72" w:unhideWhenUsed="0"/>
+    <w:lsdException w:name="Colorful Grid Accent 6" w:semiHidden="0" w:uiPriority="73" w:unhideWhenUsed="0"/>
+    <w:lsdException w:name="Subtle Emphasis" w:semiHidden="0" w:uiPriority="19" w:unhideWhenUsed="0" w:qFormat="1"/>
+    <w:lsdException w:name="Intense Emphasis" w:semiHidden="0" w:uiPriority="21" w:unhideWhenUsed="0" w:qFormat="1"/>
+    <w:lsdException w:name="Subtle Reference" w:semiHidden="0" w:uiPriority="31" w:unhideWhenUsed="0" w:qFormat="1"/>
+    <w:lsdException w:name="Intense Reference" w:semiHidden="0" w:uiPriority="32" w:unhideWhenUsed="0" w:qFormat="1"/>
+    <w:lsdException w:name="Book Title" w:semiHidden="0" w:uiPriority="33" w:unhideWhenUsed="0" w:qFormat="1"/>
+    <w:lsdException w:name="Bibliography" w:uiPriority="37"/>
+    <w:lsdException w:name="TOC Heading" w:uiPriority="39" w:qFormat="1"/>
   </w:latentStyles>
   <w:style w:type="paragraph" w:default="1" w:styleId="Normal">
     <w:name w:val="Normal"/>
@@ -2992,7 +3625,7 @@
     </a:clrScheme>
     <a:fontScheme name="Office">
       <a:majorFont>
-        <a:latin typeface="Calibri Light" panose="020F0302020204030204"/>
+        <a:latin typeface="Calibri Light"/>
         <a:ea typeface=""/>
         <a:cs typeface=""/>
         <a:font script="Jpan" typeface="ＭＳ ゴシック"/>
@@ -3027,7 +3660,7 @@
         <a:font script="Geor" typeface="Sylfaen"/>
       </a:majorFont>
       <a:minorFont>
-        <a:latin typeface="Calibri" panose="020F0502020204030204"/>
+        <a:latin typeface="Calibri"/>
         <a:ea typeface=""/>
         <a:cs typeface=""/>
         <a:font script="Jpan" typeface="ＭＳ 明朝"/>
@@ -3204,7 +3837,7 @@
   <a:extraClrSchemeLst/>
   <a:extLst>
     <a:ext uri="{05A4C25C-085E-4340-85A3-A5531E510DB2}">
-      <thm15:themeFamily xmlns:thm15="http://schemas.microsoft.com/office/thememl/2012/main" name="Office Theme" id="{62F939B6-93AF-4DB8-9C6B-D6C7DFDC589F}" vid="{4A3C46E8-61CC-4603-A589-7422A47A8E4A}"/>
+      <thm15:themeFamily xmlns:thm15="http://schemas.microsoft.com/office/thememl/2012/main" xmlns="" name="Office Theme" id="{62F939B6-93AF-4DB8-9C6B-D6C7DFDC589F}" vid="{4A3C46E8-61CC-4603-A589-7422A47A8E4A}"/>
     </a:ext>
   </a:extLst>
 </a:theme>

</xml_diff>